<commit_message>
write code for leftOuterJoin and pass compile
</commit_message>
<xml_diff>
--- a/homework/HW2编写MR完成groupby+Join操作/实践2本地测试与操作说明/实践2操作说明文档.docx
+++ b/homework/HW2编写MR完成groupby+Join操作/实践2本地测试与操作说明/实践2操作说明文档.docx
@@ -1,6 +1,6 @@
 
 <file path=word/document.xml><?xml version="1.0" encoding="utf-8"?>
-<w:document xmlns:wpc="http://schemas.microsoft.com/office/word/2010/wordprocessingCanvas" xmlns:cx="http://schemas.microsoft.com/office/drawing/2014/chartex" xmlns:cx1="http://schemas.microsoft.com/office/drawing/2015/9/8/chartex" xmlns:mc="http://schemas.openxmlformats.org/markup-compatibility/2006" xmlns:o="urn:schemas-microsoft-com:office:office" xmlns:r="http://schemas.openxmlformats.org/officeDocument/2006/relationships" xmlns:m="http://schemas.openxmlformats.org/officeDocument/2006/math" xmlns:v="urn:schemas-microsoft-com:vml" xmlns:wp14="http://schemas.microsoft.com/office/word/2010/wordprocessingDrawing" xmlns:wp="http://schemas.openxmlformats.org/drawingml/2006/wordprocessingDrawing" xmlns:w10="urn:schemas-microsoft-com:office:word" xmlns:w="http://schemas.openxmlformats.org/wordprocessingml/2006/main" xmlns:w14="http://schemas.microsoft.com/office/word/2010/wordml" xmlns:w15="http://schemas.microsoft.com/office/word/2012/wordml" xmlns:w16se="http://schemas.microsoft.com/office/word/2015/wordml/symex" xmlns:wpg="http://schemas.microsoft.com/office/word/2010/wordprocessingGroup" xmlns:wpi="http://schemas.microsoft.com/office/word/2010/wordprocessingInk" xmlns:wne="http://schemas.microsoft.com/office/word/2006/wordml" xmlns:wps="http://schemas.microsoft.com/office/word/2010/wordprocessingShape" mc:Ignorable="w14 w15 w16se wp14">
+<w:document xmlns:ve="http://schemas.openxmlformats.org/markup-compatibility/2006" xmlns:o="urn:schemas-microsoft-com:office:office" xmlns:r="http://schemas.openxmlformats.org/officeDocument/2006/relationships" xmlns:m="http://schemas.openxmlformats.org/officeDocument/2006/math" xmlns:v="urn:schemas-microsoft-com:vml" xmlns:wp="http://schemas.openxmlformats.org/drawingml/2006/wordprocessingDrawing" xmlns:w10="urn:schemas-microsoft-com:office:word" xmlns:w="http://schemas.openxmlformats.org/wordprocessingml/2006/main" xmlns:wne="http://schemas.microsoft.com/office/word/2006/wordml">
   <w:body>
     <w:p>
       <w:pPr>
@@ -114,19 +114,8 @@
           <w:kern w:val="0"/>
           <w:szCs w:val="21"/>
         </w:rPr>
-        <w:t xml:space="preserve">Group </w:t>
-      </w:r>
-      <w:proofErr w:type="spellStart"/>
-      <w:r>
-        <w:rPr>
-          <w:rFonts w:ascii="Verdana" w:eastAsia="宋体" w:hAnsi="Verdana" w:cs="宋体"/>
-          <w:color w:val="000000"/>
-          <w:kern w:val="0"/>
-          <w:szCs w:val="21"/>
-        </w:rPr>
-        <w:t>By+Join</w:t>
-      </w:r>
-      <w:proofErr w:type="spellEnd"/>
+        <w:t>Group By+Join</w:t>
+      </w:r>
       <w:r>
         <w:rPr>
           <w:rFonts w:ascii="宋体" w:eastAsia="宋体" w:hAnsi="宋体" w:cs="宋体" w:hint="eastAsia"/>
@@ -227,142 +216,40 @@
           <w:kern w:val="0"/>
           <w:szCs w:val="21"/>
         </w:rPr>
-        <w:t>$</w:t>
-      </w:r>
-      <w:proofErr w:type="spellStart"/>
-      <w:r>
-        <w:rPr>
-          <w:rFonts w:ascii="Verdana" w:eastAsia="宋体" w:hAnsi="Verdana" w:cs="宋体"/>
-          <w:color w:val="000000"/>
-          <w:kern w:val="0"/>
-          <w:szCs w:val="21"/>
-        </w:rPr>
-        <w:t>javac</w:t>
-      </w:r>
-      <w:proofErr w:type="spellEnd"/>
-      <w:r>
-        <w:rPr>
-          <w:rFonts w:ascii="Verdana" w:eastAsia="宋体" w:hAnsi="Verdana" w:cs="宋体"/>
-          <w:color w:val="000000"/>
-          <w:kern w:val="0"/>
-          <w:szCs w:val="21"/>
-        </w:rPr>
-        <w:t xml:space="preserve"> -</w:t>
-      </w:r>
-      <w:proofErr w:type="spellStart"/>
-      <w:proofErr w:type="gramStart"/>
-      <w:r>
-        <w:rPr>
-          <w:rFonts w:ascii="Verdana" w:eastAsia="宋体" w:hAnsi="Verdana" w:cs="宋体"/>
-          <w:color w:val="000000"/>
-          <w:kern w:val="0"/>
-          <w:szCs w:val="21"/>
-        </w:rPr>
-        <w:t>cp</w:t>
-      </w:r>
-      <w:proofErr w:type="spellEnd"/>
-      <w:r>
-        <w:rPr>
-          <w:rFonts w:ascii="Verdana" w:eastAsia="宋体" w:hAnsi="Verdana" w:cs="宋体"/>
-          <w:color w:val="000000"/>
-          <w:kern w:val="0"/>
-          <w:szCs w:val="21"/>
-        </w:rPr>
-        <w:t xml:space="preserve"> .:</w:t>
-      </w:r>
-      <w:proofErr w:type="spellStart"/>
-      <w:r>
-        <w:rPr>
-          <w:rFonts w:ascii="Verdana" w:eastAsia="宋体" w:hAnsi="Verdana" w:cs="宋体"/>
-          <w:color w:val="000000"/>
-          <w:kern w:val="0"/>
-          <w:szCs w:val="21"/>
-        </w:rPr>
-        <w:t>odps</w:t>
-      </w:r>
-      <w:proofErr w:type="spellEnd"/>
-      <w:proofErr w:type="gramEnd"/>
-      <w:r>
-        <w:rPr>
-          <w:rFonts w:ascii="Verdana" w:eastAsia="宋体" w:hAnsi="Verdana" w:cs="宋体"/>
-          <w:color w:val="000000"/>
-          <w:kern w:val="0"/>
-          <w:szCs w:val="21"/>
-        </w:rPr>
-        <w:t xml:space="preserve">/lib/* </w:t>
-      </w:r>
-      <w:proofErr w:type="spellStart"/>
-      <w:r>
-        <w:rPr>
-          <w:rFonts w:ascii="Verdana" w:eastAsia="宋体" w:hAnsi="Verdana" w:cs="宋体"/>
-          <w:color w:val="000000"/>
-          <w:kern w:val="0"/>
-          <w:szCs w:val="21"/>
-        </w:rPr>
-        <w:t>src</w:t>
-      </w:r>
-      <w:proofErr w:type="spellEnd"/>
-      <w:r>
-        <w:rPr>
-          <w:rFonts w:ascii="Verdana" w:eastAsia="宋体" w:hAnsi="Verdana" w:cs="宋体"/>
-          <w:color w:val="000000"/>
-          <w:kern w:val="0"/>
-          <w:szCs w:val="21"/>
-        </w:rPr>
-        <w:t>/example/Join.java -d .</w:t>
-      </w:r>
-    </w:p>
-    <w:p>
-      <w:pPr>
-        <w:widowControl/>
-        <w:shd w:val="clear" w:color="auto" w:fill="FFFFFF"/>
-        <w:spacing w:before="100" w:beforeAutospacing="1" w:after="100" w:afterAutospacing="1" w:line="357" w:lineRule="atLeast"/>
-        <w:jc w:val="left"/>
-        <w:rPr>
-          <w:rFonts w:ascii="Verdana" w:eastAsia="宋体" w:hAnsi="Verdana" w:cs="宋体"/>
-          <w:color w:val="000000"/>
-          <w:kern w:val="0"/>
-          <w:szCs w:val="21"/>
-        </w:rPr>
-      </w:pPr>
-      <w:r>
-        <w:rPr>
-          <w:rFonts w:ascii="Verdana" w:eastAsia="宋体" w:hAnsi="Verdana" w:cs="宋体"/>
-          <w:color w:val="000000"/>
-          <w:kern w:val="0"/>
-          <w:szCs w:val="21"/>
-        </w:rPr>
-        <w:t>$jar -</w:t>
-      </w:r>
-      <w:proofErr w:type="spellStart"/>
-      <w:r>
-        <w:rPr>
-          <w:rFonts w:ascii="Verdana" w:eastAsia="宋体" w:hAnsi="Verdana" w:cs="宋体"/>
-          <w:color w:val="000000"/>
-          <w:kern w:val="0"/>
-          <w:szCs w:val="21"/>
-        </w:rPr>
-        <w:t>cf</w:t>
-      </w:r>
-      <w:proofErr w:type="spellEnd"/>
-      <w:r>
-        <w:rPr>
-          <w:rFonts w:ascii="Verdana" w:eastAsia="宋体" w:hAnsi="Verdana" w:cs="宋体"/>
-          <w:color w:val="000000"/>
-          <w:kern w:val="0"/>
-          <w:szCs w:val="21"/>
-        </w:rPr>
-        <w:t xml:space="preserve"> xdj_example.jar example/</w:t>
-      </w:r>
-    </w:p>
-    <w:p>
-      <w:pPr>
-        <w:widowControl/>
-        <w:shd w:val="clear" w:color="auto" w:fill="FFFFFF"/>
-        <w:spacing w:before="100" w:beforeAutospacing="1" w:after="100" w:afterAutospacing="1" w:line="357" w:lineRule="atLeast"/>
-        <w:jc w:val="left"/>
-        <w:rPr>
-          <w:rFonts w:ascii="Verdana" w:eastAsia="宋体" w:hAnsi="Verdana" w:cs="宋体" w:hint="eastAsia"/>
+        <w:t>$javac -cp .:odps/lib/* src/example/Join.java -d .</w:t>
+      </w:r>
+    </w:p>
+    <w:p>
+      <w:pPr>
+        <w:widowControl/>
+        <w:shd w:val="clear" w:color="auto" w:fill="FFFFFF"/>
+        <w:spacing w:before="100" w:beforeAutospacing="1" w:after="100" w:afterAutospacing="1" w:line="357" w:lineRule="atLeast"/>
+        <w:jc w:val="left"/>
+        <w:rPr>
+          <w:rFonts w:ascii="Verdana" w:eastAsia="宋体" w:hAnsi="Verdana" w:cs="宋体"/>
+          <w:color w:val="000000"/>
+          <w:kern w:val="0"/>
+          <w:szCs w:val="21"/>
+        </w:rPr>
+      </w:pPr>
+      <w:r>
+        <w:rPr>
+          <w:rFonts w:ascii="Verdana" w:eastAsia="宋体" w:hAnsi="Verdana" w:cs="宋体"/>
+          <w:color w:val="000000"/>
+          <w:kern w:val="0"/>
+          <w:szCs w:val="21"/>
+        </w:rPr>
+        <w:t>$jar -cf xdj_example.jar example/</w:t>
+      </w:r>
+    </w:p>
+    <w:p>
+      <w:pPr>
+        <w:widowControl/>
+        <w:shd w:val="clear" w:color="auto" w:fill="FFFFFF"/>
+        <w:spacing w:before="100" w:beforeAutospacing="1" w:after="100" w:afterAutospacing="1" w:line="357" w:lineRule="atLeast"/>
+        <w:jc w:val="left"/>
+        <w:rPr>
+          <w:rFonts w:ascii="Verdana" w:eastAsia="宋体" w:hAnsi="Verdana" w:cs="宋体"/>
           <w:color w:val="000000"/>
           <w:kern w:val="0"/>
           <w:szCs w:val="21"/>
@@ -449,7 +336,6 @@
           <w:szCs w:val="21"/>
         </w:rPr>
       </w:pPr>
-      <w:proofErr w:type="spellStart"/>
       <w:r>
         <w:rPr>
           <w:rFonts w:ascii="Verdana" w:eastAsia="宋体" w:hAnsi="Verdana" w:cs="宋体"/>
@@ -459,7 +345,6 @@
         </w:rPr>
         <w:t>open_bigdata</w:t>
       </w:r>
-      <w:proofErr w:type="spellEnd"/>
       <w:r>
         <w:rPr>
           <w:rFonts w:ascii="宋体" w:eastAsia="宋体" w:hAnsi="宋体" w:cs="宋体" w:hint="eastAsia"/>
@@ -485,27 +370,7 @@
           <w:kern w:val="0"/>
           <w:szCs w:val="21"/>
         </w:rPr>
-        <w:t>中</w:t>
-      </w:r>
-      <w:proofErr w:type="gramStart"/>
-      <w:r>
-        <w:rPr>
-          <w:rFonts w:ascii="宋体" w:eastAsia="宋体" w:hAnsi="宋体" w:cs="宋体" w:hint="eastAsia"/>
-          <w:color w:val="000000"/>
-          <w:kern w:val="0"/>
-          <w:szCs w:val="21"/>
-        </w:rPr>
-        <w:t>两张源</w:t>
-      </w:r>
-      <w:proofErr w:type="gramEnd"/>
-      <w:r>
-        <w:rPr>
-          <w:rFonts w:ascii="宋体" w:eastAsia="宋体" w:hAnsi="宋体" w:cs="宋体" w:hint="eastAsia"/>
-          <w:color w:val="000000"/>
-          <w:kern w:val="0"/>
-          <w:szCs w:val="21"/>
-        </w:rPr>
-        <w:t>表</w:t>
+        <w:t>中两张源表</w:t>
       </w:r>
       <w:r>
         <w:rPr>
@@ -551,7 +416,7 @@
         <w:spacing w:before="100" w:beforeAutospacing="1" w:after="100" w:afterAutospacing="1" w:line="357" w:lineRule="atLeast"/>
         <w:jc w:val="left"/>
         <w:rPr>
-          <w:rFonts w:ascii="Verdana" w:eastAsia="宋体" w:hAnsi="Verdana" w:cs="宋体"/>
+          <w:rFonts w:ascii="宋体" w:eastAsia="宋体" w:hAnsi="宋体" w:cs="宋体" w:hint="eastAsia"/>
           <w:color w:val="000000"/>
           <w:kern w:val="0"/>
           <w:szCs w:val="21"/>
@@ -566,7 +431,6 @@
         </w:rPr>
         <w:t>本地执行时，会从</w:t>
       </w:r>
-      <w:proofErr w:type="spellStart"/>
       <w:r>
         <w:rPr>
           <w:rFonts w:ascii="Verdana" w:eastAsia="宋体" w:hAnsi="Verdana" w:cs="宋体"/>
@@ -576,7 +440,6 @@
         </w:rPr>
         <w:t>odps</w:t>
       </w:r>
-      <w:proofErr w:type="spellEnd"/>
       <w:r>
         <w:rPr>
           <w:rFonts w:ascii="宋体" w:eastAsia="宋体" w:hAnsi="宋体" w:cs="宋体" w:hint="eastAsia"/>
@@ -622,7 +485,6 @@
         </w:rPr>
         <w:t>目录下），然后执行各位的逻辑，同样在本地生成了对应的输出表（</w:t>
       </w:r>
-      <w:proofErr w:type="spellStart"/>
       <w:r>
         <w:rPr>
           <w:rFonts w:ascii="Verdana" w:eastAsia="宋体" w:hAnsi="Verdana" w:cs="宋体"/>
@@ -632,7 +494,6 @@
         </w:rPr>
         <w:t>join_example_out</w:t>
       </w:r>
-      <w:proofErr w:type="spellEnd"/>
       <w:r>
         <w:rPr>
           <w:rFonts w:ascii="宋体" w:eastAsia="宋体" w:hAnsi="宋体" w:cs="宋体" w:hint="eastAsia"/>
@@ -651,53 +512,52 @@
         <w:jc w:val="left"/>
         <w:rPr>
           <w:rFonts w:ascii="Verdana" w:eastAsia="宋体" w:hAnsi="Verdana" w:cs="宋体"/>
-          <w:color w:val="000000"/>
-          <w:kern w:val="0"/>
-          <w:szCs w:val="21"/>
-        </w:rPr>
-      </w:pPr>
-      <w:proofErr w:type="gramStart"/>
-      <w:r>
-        <w:rPr>
-          <w:rFonts w:ascii="Verdana" w:eastAsia="宋体" w:hAnsi="Verdana" w:cs="宋体"/>
-          <w:color w:val="000000"/>
-          <w:kern w:val="0"/>
-          <w:szCs w:val="21"/>
-        </w:rPr>
-        <w:t>$./</w:t>
-      </w:r>
-      <w:proofErr w:type="spellStart"/>
-      <w:proofErr w:type="gramEnd"/>
-      <w:r>
-        <w:rPr>
-          <w:rFonts w:ascii="Verdana" w:eastAsia="宋体" w:hAnsi="Verdana" w:cs="宋体"/>
-          <w:color w:val="000000"/>
-          <w:kern w:val="0"/>
-          <w:szCs w:val="21"/>
-        </w:rPr>
-        <w:t>odps</w:t>
-      </w:r>
-      <w:proofErr w:type="spellEnd"/>
-      <w:r>
-        <w:rPr>
-          <w:rFonts w:ascii="Verdana" w:eastAsia="宋体" w:hAnsi="Verdana" w:cs="宋体"/>
-          <w:color w:val="000000"/>
-          <w:kern w:val="0"/>
-          <w:szCs w:val="21"/>
-        </w:rPr>
-        <w:t>/bin/</w:t>
-      </w:r>
-      <w:proofErr w:type="spellStart"/>
-      <w:r>
-        <w:rPr>
-          <w:rFonts w:ascii="Verdana" w:eastAsia="宋体" w:hAnsi="Verdana" w:cs="宋体"/>
-          <w:color w:val="000000"/>
-          <w:kern w:val="0"/>
-          <w:szCs w:val="21"/>
-        </w:rPr>
-        <w:t>odps</w:t>
-      </w:r>
-      <w:proofErr w:type="spellEnd"/>
+          <w:color w:val="FF0000"/>
+          <w:kern w:val="0"/>
+          <w:szCs w:val="21"/>
+        </w:rPr>
+      </w:pPr>
+      <w:r>
+        <w:rPr>
+          <w:rFonts w:ascii="宋体" w:eastAsia="宋体" w:hAnsi="宋体" w:cs="宋体" w:hint="eastAsia"/>
+          <w:color w:val="FF0000"/>
+          <w:kern w:val="0"/>
+          <w:szCs w:val="21"/>
+        </w:rPr>
+        <w:t>注意：</w:t>
+      </w:r>
+      <w:r>
+        <w:rPr>
+          <w:rFonts w:ascii="宋体" w:eastAsia="宋体" w:hAnsi="宋体" w:cs="宋体" w:hint="eastAsia"/>
+          <w:color w:val="FF0000"/>
+          <w:kern w:val="0"/>
+          <w:szCs w:val="21"/>
+        </w:rPr>
+        <w:t>文件是windows格式，可能需要将其转换为unix格式</w:t>
+      </w:r>
+    </w:p>
+    <w:p>
+      <w:pPr>
+        <w:widowControl/>
+        <w:shd w:val="clear" w:color="auto" w:fill="FFFFFF"/>
+        <w:spacing w:before="100" w:beforeAutospacing="1" w:after="100" w:afterAutospacing="1" w:line="357" w:lineRule="atLeast"/>
+        <w:jc w:val="left"/>
+        <w:rPr>
+          <w:rFonts w:ascii="Verdana" w:eastAsia="宋体" w:hAnsi="Verdana" w:cs="宋体"/>
+          <w:color w:val="000000"/>
+          <w:kern w:val="0"/>
+          <w:szCs w:val="21"/>
+        </w:rPr>
+      </w:pPr>
+      <w:r>
+        <w:rPr>
+          <w:rFonts w:ascii="Verdana" w:eastAsia="宋体" w:hAnsi="Verdana" w:cs="宋体"/>
+          <w:color w:val="000000"/>
+          <w:kern w:val="0"/>
+          <w:szCs w:val="21"/>
+        </w:rPr>
+        <w:t>$./odps/bin/odps</w:t>
+      </w:r>
     </w:p>
     <w:p>
       <w:pPr>
@@ -735,110 +595,37 @@
           <w:szCs w:val="21"/>
         </w:rPr>
       </w:pPr>
-      <w:proofErr w:type="spellStart"/>
-      <w:proofErr w:type="gramStart"/>
-      <w:r>
-        <w:rPr>
-          <w:rFonts w:ascii="Verdana" w:eastAsia="宋体" w:hAnsi="Verdana" w:cs="宋体"/>
-          <w:color w:val="000000"/>
-          <w:kern w:val="0"/>
-          <w:szCs w:val="21"/>
-        </w:rPr>
-        <w:t>odps:open</w:t>
-      </w:r>
-      <w:proofErr w:type="gramEnd"/>
-      <w:r>
-        <w:rPr>
-          <w:rFonts w:ascii="Verdana" w:eastAsia="宋体" w:hAnsi="Verdana" w:cs="宋体"/>
-          <w:color w:val="000000"/>
-          <w:kern w:val="0"/>
-          <w:szCs w:val="21"/>
-        </w:rPr>
-        <w:t>_bigdata</w:t>
-      </w:r>
-      <w:proofErr w:type="spellEnd"/>
-      <w:r>
-        <w:rPr>
-          <w:rFonts w:ascii="Verdana" w:eastAsia="宋体" w:hAnsi="Verdana" w:cs="宋体"/>
-          <w:color w:val="000000"/>
-          <w:kern w:val="0"/>
-          <w:szCs w:val="21"/>
-        </w:rPr>
-        <w:t>&gt; jar -</w:t>
-      </w:r>
-      <w:proofErr w:type="spellStart"/>
-      <w:r>
-        <w:rPr>
-          <w:rFonts w:ascii="Verdana" w:eastAsia="宋体" w:hAnsi="Verdana" w:cs="宋体"/>
-          <w:color w:val="000000"/>
-          <w:kern w:val="0"/>
-          <w:szCs w:val="21"/>
-        </w:rPr>
-        <w:t>classpath</w:t>
-      </w:r>
-      <w:proofErr w:type="spellEnd"/>
-      <w:r>
-        <w:rPr>
-          <w:rFonts w:ascii="Verdana" w:eastAsia="宋体" w:hAnsi="Verdana" w:cs="宋体"/>
-          <w:color w:val="000000"/>
-          <w:kern w:val="0"/>
-          <w:szCs w:val="21"/>
-        </w:rPr>
-        <w:t xml:space="preserve"> .:./* -local </w:t>
-      </w:r>
-      <w:proofErr w:type="spellStart"/>
-      <w:r>
-        <w:rPr>
-          <w:rFonts w:ascii="Verdana" w:eastAsia="宋体" w:hAnsi="Verdana" w:cs="宋体"/>
-          <w:color w:val="000000"/>
-          <w:kern w:val="0"/>
-          <w:szCs w:val="21"/>
-        </w:rPr>
-        <w:t>example.Join</w:t>
-      </w:r>
-      <w:proofErr w:type="spellEnd"/>
-    </w:p>
-    <w:p>
-      <w:pPr>
-        <w:widowControl/>
-        <w:shd w:val="clear" w:color="auto" w:fill="FFFFFF"/>
-        <w:spacing w:before="100" w:beforeAutospacing="1" w:after="100" w:afterAutospacing="1" w:line="357" w:lineRule="atLeast"/>
-        <w:jc w:val="left"/>
-        <w:rPr>
-          <w:rFonts w:ascii="Verdana" w:eastAsia="宋体" w:hAnsi="Verdana" w:cs="宋体"/>
-          <w:color w:val="000000"/>
-          <w:kern w:val="0"/>
-          <w:szCs w:val="21"/>
-        </w:rPr>
-      </w:pPr>
-      <w:r>
-        <w:rPr>
-          <w:rFonts w:ascii="Verdana" w:eastAsia="宋体" w:hAnsi="Verdana" w:cs="宋体"/>
-          <w:color w:val="000000"/>
-          <w:kern w:val="0"/>
-          <w:szCs w:val="21"/>
-        </w:rPr>
-        <w:t>Usage: Join &lt;orders&gt; &lt;customers&gt; &lt;</w:t>
-      </w:r>
-      <w:proofErr w:type="spellStart"/>
-      <w:r>
-        <w:rPr>
-          <w:rFonts w:ascii="Verdana" w:eastAsia="宋体" w:hAnsi="Verdana" w:cs="宋体"/>
-          <w:color w:val="000000"/>
-          <w:kern w:val="0"/>
-          <w:szCs w:val="21"/>
-        </w:rPr>
-        <w:t>join_example_out</w:t>
-      </w:r>
-      <w:proofErr w:type="spellEnd"/>
-      <w:r>
-        <w:rPr>
-          <w:rFonts w:ascii="Verdana" w:eastAsia="宋体" w:hAnsi="Verdana" w:cs="宋体"/>
-          <w:color w:val="000000"/>
-          <w:kern w:val="0"/>
-          <w:szCs w:val="21"/>
-        </w:rPr>
-        <w:t>&gt;</w:t>
+      <w:r>
+        <w:rPr>
+          <w:rFonts w:ascii="Verdana" w:eastAsia="宋体" w:hAnsi="Verdana" w:cs="宋体"/>
+          <w:color w:val="000000"/>
+          <w:kern w:val="0"/>
+          <w:szCs w:val="21"/>
+        </w:rPr>
+        <w:t>odps:open_bigdata&gt; jar -classpath .:./* -local example.Join</w:t>
+      </w:r>
+    </w:p>
+    <w:p>
+      <w:pPr>
+        <w:widowControl/>
+        <w:shd w:val="clear" w:color="auto" w:fill="FFFFFF"/>
+        <w:spacing w:before="100" w:beforeAutospacing="1" w:after="100" w:afterAutospacing="1" w:line="357" w:lineRule="atLeast"/>
+        <w:jc w:val="left"/>
+        <w:rPr>
+          <w:rFonts w:ascii="Verdana" w:eastAsia="宋体" w:hAnsi="Verdana" w:cs="宋体"/>
+          <w:color w:val="000000"/>
+          <w:kern w:val="0"/>
+          <w:szCs w:val="21"/>
+        </w:rPr>
+      </w:pPr>
+      <w:r>
+        <w:rPr>
+          <w:rFonts w:ascii="Verdana" w:eastAsia="宋体" w:hAnsi="Verdana" w:cs="宋体"/>
+          <w:color w:val="000000"/>
+          <w:kern w:val="0"/>
+          <w:szCs w:val="21"/>
+        </w:rPr>
+        <w:t>Usage: Join &lt;orders&gt;&lt;customers&gt;&lt;join_example_out&gt;</w:t>
       </w:r>
     </w:p>
     <w:p>
@@ -877,96 +664,14 @@
           <w:szCs w:val="21"/>
         </w:rPr>
       </w:pPr>
-      <w:proofErr w:type="spellStart"/>
-      <w:proofErr w:type="gramStart"/>
-      <w:r>
-        <w:rPr>
-          <w:rFonts w:ascii="Verdana" w:eastAsia="宋体" w:hAnsi="Verdana" w:cs="宋体"/>
-          <w:color w:val="000000"/>
-          <w:kern w:val="0"/>
-          <w:szCs w:val="21"/>
-        </w:rPr>
-        <w:t>odps:open</w:t>
-      </w:r>
-      <w:proofErr w:type="gramEnd"/>
-      <w:r>
-        <w:rPr>
-          <w:rFonts w:ascii="Verdana" w:eastAsia="宋体" w:hAnsi="Verdana" w:cs="宋体"/>
-          <w:color w:val="000000"/>
-          <w:kern w:val="0"/>
-          <w:szCs w:val="21"/>
-        </w:rPr>
-        <w:t>_bigdata</w:t>
-      </w:r>
-      <w:proofErr w:type="spellEnd"/>
-      <w:r>
-        <w:rPr>
-          <w:rFonts w:ascii="Verdana" w:eastAsia="宋体" w:hAnsi="Verdana" w:cs="宋体"/>
-          <w:color w:val="000000"/>
-          <w:kern w:val="0"/>
-          <w:szCs w:val="21"/>
-        </w:rPr>
-        <w:t>&gt; jar -</w:t>
-      </w:r>
-      <w:proofErr w:type="spellStart"/>
-      <w:r>
-        <w:rPr>
-          <w:rFonts w:ascii="Verdana" w:eastAsia="宋体" w:hAnsi="Verdana" w:cs="宋体"/>
-          <w:color w:val="000000"/>
-          <w:kern w:val="0"/>
-          <w:szCs w:val="21"/>
-        </w:rPr>
-        <w:t>classpath</w:t>
-      </w:r>
-      <w:proofErr w:type="spellEnd"/>
-      <w:r>
-        <w:rPr>
-          <w:rFonts w:ascii="Verdana" w:eastAsia="宋体" w:hAnsi="Verdana" w:cs="宋体"/>
-          <w:color w:val="000000"/>
-          <w:kern w:val="0"/>
-          <w:szCs w:val="21"/>
-        </w:rPr>
-        <w:t xml:space="preserve"> .:./* -local </w:t>
-      </w:r>
-      <w:proofErr w:type="spellStart"/>
-      <w:r>
-        <w:rPr>
-          <w:rFonts w:ascii="Verdana" w:eastAsia="宋体" w:hAnsi="Verdana" w:cs="宋体"/>
-          <w:color w:val="000000"/>
-          <w:kern w:val="0"/>
-          <w:szCs w:val="21"/>
-        </w:rPr>
-        <w:t>example.Join</w:t>
-      </w:r>
-      <w:proofErr w:type="spellEnd"/>
-      <w:r>
-        <w:rPr>
-          <w:rFonts w:ascii="Verdana" w:eastAsia="宋体" w:hAnsi="Verdana" w:cs="宋体"/>
-          <w:color w:val="000000"/>
-          <w:kern w:val="0"/>
-          <w:szCs w:val="21"/>
-        </w:rPr>
-        <w:t xml:space="preserve">  orders customers </w:t>
-      </w:r>
-      <w:proofErr w:type="spellStart"/>
-      <w:r>
-        <w:rPr>
-          <w:rFonts w:ascii="Verdana" w:eastAsia="宋体" w:hAnsi="Verdana" w:cs="宋体"/>
-          <w:color w:val="000000"/>
-          <w:kern w:val="0"/>
-          <w:szCs w:val="21"/>
-        </w:rPr>
-        <w:t>join_example_out</w:t>
-      </w:r>
-      <w:proofErr w:type="spellEnd"/>
-      <w:r>
-        <w:rPr>
-          <w:rFonts w:ascii="Verdana" w:eastAsia="宋体" w:hAnsi="Verdana" w:cs="宋体"/>
-          <w:color w:val="000000"/>
-          <w:kern w:val="0"/>
-          <w:szCs w:val="21"/>
-        </w:rPr>
-        <w:t>;</w:t>
+      <w:r>
+        <w:rPr>
+          <w:rFonts w:ascii="Verdana" w:eastAsia="宋体" w:hAnsi="Verdana" w:cs="宋体"/>
+          <w:color w:val="000000"/>
+          <w:kern w:val="0"/>
+          <w:szCs w:val="21"/>
+        </w:rPr>
+        <w:t>odps:open_bigdata&gt; jar -classpath .:./* -local example.Join  orders customers join_example_out;</w:t>
       </w:r>
     </w:p>
     <w:p>
@@ -1084,7 +789,6 @@
           <w:kern w:val="0"/>
           <w:szCs w:val="21"/>
         </w:rPr>
-        <w:lastRenderedPageBreak/>
         <w:t>1.3</w:t>
       </w:r>
       <w:r>
@@ -1108,7 +812,6 @@
         </w:rPr>
         <w:t>查看源表内容和结果表内容，来验证</w:t>
       </w:r>
-      <w:proofErr w:type="spellStart"/>
       <w:r>
         <w:rPr>
           <w:rFonts w:ascii="Verdana" w:eastAsia="宋体" w:hAnsi="Verdana" w:cs="宋体"/>
@@ -1120,7 +823,6 @@
         </w:rPr>
         <w:t>MapRedcue</w:t>
       </w:r>
-      <w:proofErr w:type="spellEnd"/>
       <w:r>
         <w:rPr>
           <w:rFonts w:ascii="宋体" w:eastAsia="宋体" w:hAnsi="宋体" w:cs="宋体" w:hint="eastAsia"/>
@@ -1176,81 +878,30 @@
           <w:kern w:val="0"/>
           <w:szCs w:val="21"/>
         </w:rPr>
-        <w:t>$ls warehouse/</w:t>
-      </w:r>
-      <w:proofErr w:type="spellStart"/>
-      <w:r>
-        <w:rPr>
-          <w:rFonts w:ascii="Verdana" w:eastAsia="宋体" w:hAnsi="Verdana" w:cs="宋体"/>
-          <w:color w:val="000000"/>
-          <w:kern w:val="0"/>
-          <w:szCs w:val="21"/>
-        </w:rPr>
-        <w:t>open_bigdata</w:t>
-      </w:r>
-      <w:proofErr w:type="spellEnd"/>
-      <w:r>
-        <w:rPr>
-          <w:rFonts w:ascii="Verdana" w:eastAsia="宋体" w:hAnsi="Verdana" w:cs="宋体"/>
-          <w:color w:val="000000"/>
-          <w:kern w:val="0"/>
-          <w:szCs w:val="21"/>
-        </w:rPr>
-        <w:t>/__tables__/</w:t>
-      </w:r>
-    </w:p>
-    <w:p>
-      <w:pPr>
-        <w:widowControl/>
-        <w:shd w:val="clear" w:color="auto" w:fill="FFFFFF"/>
-        <w:spacing w:before="100" w:beforeAutospacing="1" w:after="100" w:afterAutospacing="1" w:line="357" w:lineRule="atLeast"/>
-        <w:jc w:val="left"/>
-        <w:rPr>
-          <w:rFonts w:ascii="Verdana" w:eastAsia="宋体" w:hAnsi="Verdana" w:cs="宋体"/>
-          <w:color w:val="000000"/>
-          <w:kern w:val="0"/>
-          <w:szCs w:val="21"/>
-        </w:rPr>
-      </w:pPr>
-      <w:proofErr w:type="gramStart"/>
-      <w:r>
-        <w:rPr>
-          <w:rFonts w:ascii="Verdana" w:eastAsia="宋体" w:hAnsi="Verdana" w:cs="宋体"/>
-          <w:color w:val="000000"/>
-          <w:kern w:val="0"/>
-          <w:szCs w:val="21"/>
-        </w:rPr>
-        <w:t xml:space="preserve">customers  </w:t>
-      </w:r>
-      <w:proofErr w:type="spellStart"/>
-      <w:r>
-        <w:rPr>
-          <w:rFonts w:ascii="Verdana" w:eastAsia="宋体" w:hAnsi="Verdana" w:cs="宋体"/>
-          <w:color w:val="000000"/>
-          <w:kern w:val="0"/>
-          <w:szCs w:val="21"/>
-        </w:rPr>
-        <w:t>join</w:t>
-      </w:r>
-      <w:proofErr w:type="gramEnd"/>
-      <w:r>
-        <w:rPr>
-          <w:rFonts w:ascii="Verdana" w:eastAsia="宋体" w:hAnsi="Verdana" w:cs="宋体"/>
-          <w:color w:val="000000"/>
-          <w:kern w:val="0"/>
-          <w:szCs w:val="21"/>
-        </w:rPr>
-        <w:t>_example_out</w:t>
-      </w:r>
-      <w:proofErr w:type="spellEnd"/>
-      <w:r>
-        <w:rPr>
-          <w:rFonts w:ascii="Verdana" w:eastAsia="宋体" w:hAnsi="Verdana" w:cs="宋体"/>
-          <w:color w:val="000000"/>
-          <w:kern w:val="0"/>
-          <w:szCs w:val="21"/>
-        </w:rPr>
-        <w:t>  orders</w:t>
+        <w:t>$ls warehouse/open_bigdata/__tables__/</w:t>
+      </w:r>
+    </w:p>
+    <w:p>
+      <w:pPr>
+        <w:widowControl/>
+        <w:shd w:val="clear" w:color="auto" w:fill="FFFFFF"/>
+        <w:spacing w:before="100" w:beforeAutospacing="1" w:after="100" w:afterAutospacing="1" w:line="357" w:lineRule="atLeast"/>
+        <w:jc w:val="left"/>
+        <w:rPr>
+          <w:rFonts w:ascii="Verdana" w:eastAsia="宋体" w:hAnsi="Verdana" w:cs="宋体"/>
+          <w:color w:val="000000"/>
+          <w:kern w:val="0"/>
+          <w:szCs w:val="21"/>
+        </w:rPr>
+      </w:pPr>
+      <w:r>
+        <w:rPr>
+          <w:rFonts w:ascii="Verdana" w:eastAsia="宋体" w:hAnsi="Verdana" w:cs="宋体"/>
+          <w:color w:val="000000"/>
+          <w:kern w:val="0"/>
+          <w:szCs w:val="21"/>
+        </w:rPr>
+        <w:t>customers  join_example_out  orders</w:t>
       </w:r>
     </w:p>
     <w:p>
@@ -1337,90 +988,30 @@
           <w:kern w:val="0"/>
           <w:szCs w:val="21"/>
         </w:rPr>
-        <w:t>$ls warehouse/</w:t>
-      </w:r>
-      <w:proofErr w:type="spellStart"/>
-      <w:r>
-        <w:rPr>
-          <w:rFonts w:ascii="Verdana" w:eastAsia="宋体" w:hAnsi="Verdana" w:cs="宋体"/>
-          <w:color w:val="000000"/>
-          <w:kern w:val="0"/>
-          <w:szCs w:val="21"/>
-        </w:rPr>
-        <w:t>open_bigdata</w:t>
-      </w:r>
-      <w:proofErr w:type="spellEnd"/>
-      <w:r>
-        <w:rPr>
-          <w:rFonts w:ascii="Verdana" w:eastAsia="宋体" w:hAnsi="Verdana" w:cs="宋体"/>
-          <w:color w:val="000000"/>
-          <w:kern w:val="0"/>
-          <w:szCs w:val="21"/>
-        </w:rPr>
-        <w:t>/__tables__/</w:t>
-      </w:r>
-      <w:proofErr w:type="spellStart"/>
-      <w:r>
-        <w:rPr>
-          <w:rFonts w:ascii="Verdana" w:eastAsia="宋体" w:hAnsi="Verdana" w:cs="宋体"/>
-          <w:color w:val="000000"/>
-          <w:kern w:val="0"/>
-          <w:szCs w:val="21"/>
-        </w:rPr>
-        <w:t>join_example_out</w:t>
-      </w:r>
-      <w:proofErr w:type="spellEnd"/>
-      <w:r>
-        <w:rPr>
-          <w:rFonts w:ascii="Verdana" w:eastAsia="宋体" w:hAnsi="Verdana" w:cs="宋体"/>
-          <w:color w:val="000000"/>
-          <w:kern w:val="0"/>
-          <w:szCs w:val="21"/>
-        </w:rPr>
-        <w:t>/</w:t>
-      </w:r>
-    </w:p>
-    <w:p>
-      <w:pPr>
-        <w:widowControl/>
-        <w:shd w:val="clear" w:color="auto" w:fill="FFFFFF"/>
-        <w:spacing w:before="100" w:beforeAutospacing="1" w:after="100" w:afterAutospacing="1" w:line="357" w:lineRule="atLeast"/>
-        <w:jc w:val="left"/>
-        <w:rPr>
-          <w:rFonts w:ascii="Verdana" w:eastAsia="宋体" w:hAnsi="Verdana" w:cs="宋体"/>
-          <w:color w:val="000000"/>
-          <w:kern w:val="0"/>
-          <w:szCs w:val="21"/>
-        </w:rPr>
-      </w:pPr>
-      <w:r>
-        <w:rPr>
-          <w:rFonts w:ascii="Verdana" w:eastAsia="宋体" w:hAnsi="Verdana" w:cs="宋体"/>
-          <w:color w:val="000000"/>
-          <w:kern w:val="0"/>
-          <w:szCs w:val="21"/>
-        </w:rPr>
-        <w:t>R_</w:t>
-      </w:r>
-      <w:proofErr w:type="gramStart"/>
-      <w:r>
-        <w:rPr>
-          <w:rFonts w:ascii="Verdana" w:eastAsia="宋体" w:hAnsi="Verdana" w:cs="宋体"/>
-          <w:color w:val="000000"/>
-          <w:kern w:val="0"/>
-          <w:szCs w:val="21"/>
-        </w:rPr>
-        <w:t>000000  _</w:t>
-      </w:r>
-      <w:proofErr w:type="gramEnd"/>
-      <w:r>
-        <w:rPr>
-          <w:rFonts w:ascii="Verdana" w:eastAsia="宋体" w:hAnsi="Verdana" w:cs="宋体"/>
-          <w:color w:val="000000"/>
-          <w:kern w:val="0"/>
-          <w:szCs w:val="21"/>
-        </w:rPr>
-        <w:t>_schema__</w:t>
+        <w:t>$ls warehouse/open_bigdata/__tables__/join_example_out/</w:t>
+      </w:r>
+    </w:p>
+    <w:p>
+      <w:pPr>
+        <w:widowControl/>
+        <w:shd w:val="clear" w:color="auto" w:fill="FFFFFF"/>
+        <w:spacing w:before="100" w:beforeAutospacing="1" w:after="100" w:afterAutospacing="1" w:line="357" w:lineRule="atLeast"/>
+        <w:jc w:val="left"/>
+        <w:rPr>
+          <w:rFonts w:ascii="Verdana" w:eastAsia="宋体" w:hAnsi="Verdana" w:cs="宋体"/>
+          <w:color w:val="000000"/>
+          <w:kern w:val="0"/>
+          <w:szCs w:val="21"/>
+        </w:rPr>
+      </w:pPr>
+      <w:r>
+        <w:rPr>
+          <w:rFonts w:ascii="Verdana" w:eastAsia="宋体" w:hAnsi="Verdana" w:cs="宋体"/>
+          <w:color w:val="000000"/>
+          <w:kern w:val="0"/>
+          <w:szCs w:val="21"/>
+        </w:rPr>
+        <w:t>R_000000  __schema__</w:t>
       </w:r>
     </w:p>
     <w:p>
@@ -1584,7 +1175,7 @@
         </w:rPr>
         <w:t>注册链接：</w:t>
       </w:r>
-      <w:hyperlink r:id="rId4" w:tgtFrame="_blank" w:history="1">
+      <w:hyperlink r:id="rId6" w:tgtFrame="_blank" w:history="1">
         <w:r>
           <w:rPr>
             <w:rFonts w:ascii="Verdana" w:eastAsia="宋体" w:hAnsi="Verdana" w:cs="宋体"/>
@@ -1637,7 +1228,6 @@
         </w:rPr>
         <w:t>（</w:t>
       </w:r>
-      <w:proofErr w:type="spellStart"/>
       <w:r>
         <w:rPr>
           <w:rFonts w:ascii="Verdana" w:eastAsia="宋体" w:hAnsi="Verdana" w:cs="宋体"/>
@@ -1647,7 +1237,6 @@
         </w:rPr>
         <w:t>open_bigdata</w:t>
       </w:r>
-      <w:proofErr w:type="spellEnd"/>
       <w:r>
         <w:rPr>
           <w:rFonts w:ascii="宋体" w:eastAsia="宋体" w:hAnsi="宋体" w:cs="宋体" w:hint="eastAsia"/>
@@ -1698,7 +1287,6 @@
         </w:rPr>
         <w:t>注册登录之后，会进入</w:t>
       </w:r>
-      <w:proofErr w:type="gramStart"/>
       <w:r>
         <w:rPr>
           <w:rFonts w:ascii="Verdana" w:eastAsia="宋体" w:hAnsi="Verdana" w:cs="宋体"/>
@@ -1708,7 +1296,6 @@
         </w:rPr>
         <w:t>”</w:t>
       </w:r>
-      <w:proofErr w:type="gramEnd"/>
       <w:r>
         <w:rPr>
           <w:rFonts w:ascii="宋体" w:eastAsia="宋体" w:hAnsi="宋体" w:cs="宋体" w:hint="eastAsia"/>
@@ -1718,7 +1305,6 @@
         </w:rPr>
         <w:t>管理控制台</w:t>
       </w:r>
-      <w:proofErr w:type="gramStart"/>
       <w:r>
         <w:rPr>
           <w:rFonts w:ascii="Verdana" w:eastAsia="宋体" w:hAnsi="Verdana" w:cs="宋体"/>
@@ -1728,7 +1314,6 @@
         </w:rPr>
         <w:t>”</w:t>
       </w:r>
-      <w:proofErr w:type="gramEnd"/>
       <w:r>
         <w:rPr>
           <w:rFonts w:ascii="宋体" w:eastAsia="宋体" w:hAnsi="宋体" w:cs="宋体" w:hint="eastAsia"/>
@@ -1738,7 +1323,24 @@
         </w:rPr>
         <w:t>，在</w:t>
       </w:r>
-      <w:proofErr w:type="gramStart"/>
+      <w:r>
+        <w:rPr>
+          <w:rFonts w:ascii="Verdana" w:eastAsia="宋体" w:hAnsi="Verdana" w:cs="宋体"/>
+          <w:color w:val="000000"/>
+          <w:kern w:val="0"/>
+          <w:szCs w:val="21"/>
+        </w:rPr>
+        <w:t>”AccessKeys”</w:t>
+      </w:r>
+      <w:r>
+        <w:rPr>
+          <w:rFonts w:ascii="宋体" w:eastAsia="宋体" w:hAnsi="宋体" w:cs="宋体" w:hint="eastAsia"/>
+          <w:color w:val="000000"/>
+          <w:kern w:val="0"/>
+          <w:szCs w:val="21"/>
+        </w:rPr>
+        <w:t>中</w:t>
+      </w:r>
       <w:r>
         <w:rPr>
           <w:rFonts w:ascii="Verdana" w:eastAsia="宋体" w:hAnsi="Verdana" w:cs="宋体"/>
@@ -1748,49 +1350,6 @@
         </w:rPr>
         <w:t>”</w:t>
       </w:r>
-      <w:proofErr w:type="spellStart"/>
-      <w:proofErr w:type="gramEnd"/>
-      <w:r>
-        <w:rPr>
-          <w:rFonts w:ascii="Verdana" w:eastAsia="宋体" w:hAnsi="Verdana" w:cs="宋体"/>
-          <w:color w:val="000000"/>
-          <w:kern w:val="0"/>
-          <w:szCs w:val="21"/>
-        </w:rPr>
-        <w:t>AccessKeys</w:t>
-      </w:r>
-      <w:proofErr w:type="spellEnd"/>
-      <w:proofErr w:type="gramStart"/>
-      <w:r>
-        <w:rPr>
-          <w:rFonts w:ascii="Verdana" w:eastAsia="宋体" w:hAnsi="Verdana" w:cs="宋体"/>
-          <w:color w:val="000000"/>
-          <w:kern w:val="0"/>
-          <w:szCs w:val="21"/>
-        </w:rPr>
-        <w:t>”</w:t>
-      </w:r>
-      <w:proofErr w:type="gramEnd"/>
-      <w:r>
-        <w:rPr>
-          <w:rFonts w:ascii="宋体" w:eastAsia="宋体" w:hAnsi="宋体" w:cs="宋体" w:hint="eastAsia"/>
-          <w:color w:val="000000"/>
-          <w:kern w:val="0"/>
-          <w:szCs w:val="21"/>
-        </w:rPr>
-        <w:t>中</w:t>
-      </w:r>
-      <w:proofErr w:type="gramStart"/>
-      <w:r>
-        <w:rPr>
-          <w:rFonts w:ascii="Verdana" w:eastAsia="宋体" w:hAnsi="Verdana" w:cs="宋体"/>
-          <w:color w:val="000000"/>
-          <w:kern w:val="0"/>
-          <w:szCs w:val="21"/>
-        </w:rPr>
-        <w:t>”</w:t>
-      </w:r>
-      <w:proofErr w:type="gramEnd"/>
       <w:r>
         <w:rPr>
           <w:rFonts w:ascii="宋体" w:eastAsia="宋体" w:hAnsi="宋体" w:cs="宋体" w:hint="eastAsia"/>
@@ -1807,19 +1366,8 @@
           <w:kern w:val="0"/>
           <w:szCs w:val="21"/>
         </w:rPr>
-        <w:t>Access Key</w:t>
-      </w:r>
-      <w:proofErr w:type="gramStart"/>
-      <w:r>
-        <w:rPr>
-          <w:rFonts w:ascii="Verdana" w:eastAsia="宋体" w:hAnsi="Verdana" w:cs="宋体"/>
-          <w:color w:val="000000"/>
-          <w:kern w:val="0"/>
-          <w:szCs w:val="21"/>
-        </w:rPr>
-        <w:t>”</w:t>
-      </w:r>
-      <w:proofErr w:type="gramEnd"/>
+        <w:t>Access Key”</w:t>
+      </w:r>
       <w:r>
         <w:rPr>
           <w:rFonts w:ascii="宋体" w:eastAsia="宋体" w:hAnsi="宋体" w:cs="宋体" w:hint="eastAsia"/>
@@ -1865,7 +1413,6 @@
         </w:rPr>
         <w:t>修改</w:t>
       </w:r>
-      <w:proofErr w:type="spellStart"/>
       <w:r>
         <w:rPr>
           <w:rFonts w:ascii="Verdana" w:eastAsia="宋体" w:hAnsi="Verdana" w:cs="宋体"/>
@@ -1877,7 +1424,6 @@
         </w:rPr>
         <w:t>odps.conf</w:t>
       </w:r>
-      <w:proofErr w:type="spellEnd"/>
       <w:r>
         <w:rPr>
           <w:rFonts w:ascii="宋体" w:eastAsia="宋体" w:hAnsi="宋体" w:cs="宋体" w:hint="eastAsia"/>
@@ -1911,7 +1457,6 @@
         </w:rPr>
         <w:t>或</w:t>
       </w:r>
-      <w:proofErr w:type="spellStart"/>
       <w:r>
         <w:rPr>
           <w:rFonts w:ascii="Verdana" w:eastAsia="宋体" w:hAnsi="Verdana" w:cs="宋体"/>
@@ -1923,7 +1468,6 @@
         </w:rPr>
         <w:t>MapReduce</w:t>
       </w:r>
-      <w:proofErr w:type="spellEnd"/>
     </w:p>
     <w:p>
       <w:pPr>
@@ -1947,7 +1491,6 @@
         </w:rPr>
         <w:t>修改附件中的</w:t>
       </w:r>
-      <w:proofErr w:type="spellStart"/>
       <w:r>
         <w:rPr>
           <w:rFonts w:ascii="Verdana" w:eastAsia="宋体" w:hAnsi="Verdana" w:cs="宋体"/>
@@ -1955,109 +1498,62 @@
           <w:kern w:val="0"/>
           <w:szCs w:val="21"/>
         </w:rPr>
+        <w:t>odps/conf/odps.conf</w:t>
+      </w:r>
+      <w:r>
+        <w:rPr>
+          <w:rFonts w:ascii="宋体" w:eastAsia="宋体" w:hAnsi="宋体" w:cs="宋体" w:hint="eastAsia"/>
+          <w:color w:val="000000"/>
+          <w:kern w:val="0"/>
+          <w:szCs w:val="21"/>
+        </w:rPr>
+        <w:t>中的</w:t>
+      </w:r>
+      <w:r>
+        <w:rPr>
+          <w:rFonts w:ascii="Verdana" w:eastAsia="宋体" w:hAnsi="Verdana" w:cs="宋体"/>
+          <w:color w:val="FF0000"/>
+          <w:kern w:val="0"/>
+          <w:szCs w:val="21"/>
+        </w:rPr>
+        <w:t>access_id</w:t>
+      </w:r>
+      <w:r>
+        <w:rPr>
+          <w:rFonts w:ascii="宋体" w:eastAsia="宋体" w:hAnsi="宋体" w:cs="宋体" w:hint="eastAsia"/>
+          <w:color w:val="000000"/>
+          <w:kern w:val="0"/>
+          <w:szCs w:val="21"/>
+        </w:rPr>
+        <w:t>和</w:t>
+      </w:r>
+      <w:r>
+        <w:rPr>
+          <w:rFonts w:ascii="Verdana" w:eastAsia="宋体" w:hAnsi="Verdana" w:cs="宋体"/>
+          <w:color w:val="FF0000"/>
+          <w:kern w:val="0"/>
+          <w:szCs w:val="21"/>
+        </w:rPr>
+        <w:t>access_key</w:t>
+      </w:r>
+      <w:r>
+        <w:rPr>
+          <w:rFonts w:ascii="宋体" w:eastAsia="宋体" w:hAnsi="宋体" w:cs="宋体" w:hint="eastAsia"/>
+          <w:color w:val="000000"/>
+          <w:kern w:val="0"/>
+          <w:szCs w:val="21"/>
+        </w:rPr>
+        <w:t>，就可以开始使用</w:t>
+      </w:r>
+      <w:r>
+        <w:rPr>
+          <w:rFonts w:ascii="Verdana" w:eastAsia="宋体" w:hAnsi="Verdana" w:cs="宋体"/>
+          <w:color w:val="000000"/>
+          <w:kern w:val="0"/>
+          <w:szCs w:val="21"/>
+        </w:rPr>
         <w:t>odps</w:t>
       </w:r>
-      <w:proofErr w:type="spellEnd"/>
-      <w:r>
-        <w:rPr>
-          <w:rFonts w:ascii="Verdana" w:eastAsia="宋体" w:hAnsi="Verdana" w:cs="宋体"/>
-          <w:color w:val="FF0000"/>
-          <w:kern w:val="0"/>
-          <w:szCs w:val="21"/>
-        </w:rPr>
-        <w:t>/</w:t>
-      </w:r>
-      <w:proofErr w:type="spellStart"/>
-      <w:r>
-        <w:rPr>
-          <w:rFonts w:ascii="Verdana" w:eastAsia="宋体" w:hAnsi="Verdana" w:cs="宋体"/>
-          <w:color w:val="FF0000"/>
-          <w:kern w:val="0"/>
-          <w:szCs w:val="21"/>
-        </w:rPr>
-        <w:t>conf</w:t>
-      </w:r>
-      <w:proofErr w:type="spellEnd"/>
-      <w:r>
-        <w:rPr>
-          <w:rFonts w:ascii="Verdana" w:eastAsia="宋体" w:hAnsi="Verdana" w:cs="宋体"/>
-          <w:color w:val="FF0000"/>
-          <w:kern w:val="0"/>
-          <w:szCs w:val="21"/>
-        </w:rPr>
-        <w:t>/</w:t>
-      </w:r>
-      <w:proofErr w:type="spellStart"/>
-      <w:r>
-        <w:rPr>
-          <w:rFonts w:ascii="Verdana" w:eastAsia="宋体" w:hAnsi="Verdana" w:cs="宋体"/>
-          <w:color w:val="FF0000"/>
-          <w:kern w:val="0"/>
-          <w:szCs w:val="21"/>
-        </w:rPr>
-        <w:t>odps.conf</w:t>
-      </w:r>
-      <w:proofErr w:type="spellEnd"/>
-      <w:r>
-        <w:rPr>
-          <w:rFonts w:ascii="宋体" w:eastAsia="宋体" w:hAnsi="宋体" w:cs="宋体" w:hint="eastAsia"/>
-          <w:color w:val="000000"/>
-          <w:kern w:val="0"/>
-          <w:szCs w:val="21"/>
-        </w:rPr>
-        <w:t>中的</w:t>
-      </w:r>
-      <w:proofErr w:type="spellStart"/>
-      <w:r>
-        <w:rPr>
-          <w:rFonts w:ascii="Verdana" w:eastAsia="宋体" w:hAnsi="Verdana" w:cs="宋体"/>
-          <w:color w:val="FF0000"/>
-          <w:kern w:val="0"/>
-          <w:szCs w:val="21"/>
-        </w:rPr>
-        <w:t>access_id</w:t>
-      </w:r>
-      <w:proofErr w:type="spellEnd"/>
-      <w:r>
-        <w:rPr>
-          <w:rFonts w:ascii="宋体" w:eastAsia="宋体" w:hAnsi="宋体" w:cs="宋体" w:hint="eastAsia"/>
-          <w:color w:val="000000"/>
-          <w:kern w:val="0"/>
-          <w:szCs w:val="21"/>
-        </w:rPr>
-        <w:t>和</w:t>
-      </w:r>
-      <w:proofErr w:type="spellStart"/>
-      <w:r>
-        <w:rPr>
-          <w:rFonts w:ascii="Verdana" w:eastAsia="宋体" w:hAnsi="Verdana" w:cs="宋体"/>
-          <w:color w:val="FF0000"/>
-          <w:kern w:val="0"/>
-          <w:szCs w:val="21"/>
-        </w:rPr>
-        <w:t>access_key</w:t>
-      </w:r>
-      <w:proofErr w:type="spellEnd"/>
-      <w:r>
-        <w:rPr>
-          <w:rFonts w:ascii="宋体" w:eastAsia="宋体" w:hAnsi="宋体" w:cs="宋体" w:hint="eastAsia"/>
-          <w:color w:val="000000"/>
-          <w:kern w:val="0"/>
-          <w:szCs w:val="21"/>
-        </w:rPr>
-        <w:t>，就可以开始使用</w:t>
-      </w:r>
-      <w:proofErr w:type="spellStart"/>
-      <w:r>
-        <w:rPr>
-          <w:rFonts w:ascii="Verdana" w:eastAsia="宋体" w:hAnsi="Verdana" w:cs="宋体"/>
-          <w:color w:val="000000"/>
-          <w:kern w:val="0"/>
-          <w:szCs w:val="21"/>
-        </w:rPr>
-        <w:t>odps</w:t>
-      </w:r>
-      <w:proofErr w:type="spellEnd"/>
       <w:r>
         <w:rPr>
           <w:rFonts w:ascii="宋体" w:eastAsia="宋体" w:hAnsi="宋体" w:cs="宋体" w:hint="eastAsia"/>
@@ -2067,7 +1563,6 @@
         </w:rPr>
         <w:t>了，比如查看</w:t>
       </w:r>
-      <w:proofErr w:type="spellStart"/>
       <w:r>
         <w:rPr>
           <w:rFonts w:ascii="Verdana" w:eastAsia="宋体" w:hAnsi="Verdana" w:cs="宋体"/>
@@ -2077,7 +1572,6 @@
         </w:rPr>
         <w:t>open_bigdata</w:t>
       </w:r>
-      <w:proofErr w:type="spellEnd"/>
       <w:r>
         <w:rPr>
           <w:rFonts w:ascii="宋体" w:eastAsia="宋体" w:hAnsi="宋体" w:cs="宋体" w:hint="eastAsia"/>
@@ -2101,48 +1595,15 @@
           <w:szCs w:val="21"/>
         </w:rPr>
       </w:pPr>
-      <w:proofErr w:type="gramStart"/>
-      <w:r>
-        <w:rPr>
-          <w:rFonts w:ascii="Verdana" w:eastAsia="宋体" w:hAnsi="Verdana" w:cs="宋体"/>
-          <w:color w:val="000000"/>
-          <w:kern w:val="0"/>
-          <w:szCs w:val="21"/>
-        </w:rPr>
-        <w:t>$./</w:t>
-      </w:r>
-      <w:proofErr w:type="spellStart"/>
-      <w:proofErr w:type="gramEnd"/>
-      <w:r>
-        <w:rPr>
-          <w:rFonts w:ascii="Verdana" w:eastAsia="宋体" w:hAnsi="Verdana" w:cs="宋体"/>
-          <w:color w:val="000000"/>
-          <w:kern w:val="0"/>
-          <w:szCs w:val="21"/>
-        </w:rPr>
-        <w:t>odps</w:t>
-      </w:r>
-      <w:proofErr w:type="spellEnd"/>
-      <w:r>
-        <w:rPr>
-          <w:rFonts w:ascii="Verdana" w:eastAsia="宋体" w:hAnsi="Verdana" w:cs="宋体"/>
-          <w:color w:val="000000"/>
-          <w:kern w:val="0"/>
-          <w:szCs w:val="21"/>
-        </w:rPr>
-        <w:t>/bin/</w:t>
-      </w:r>
-      <w:proofErr w:type="spellStart"/>
-      <w:r>
-        <w:rPr>
-          <w:rFonts w:ascii="Verdana" w:eastAsia="宋体" w:hAnsi="Verdana" w:cs="宋体"/>
-          <w:color w:val="000000"/>
-          <w:kern w:val="0"/>
-          <w:szCs w:val="21"/>
-        </w:rPr>
-        <w:t>odps</w:t>
-      </w:r>
-      <w:proofErr w:type="spellEnd"/>
+      <w:r>
+        <w:rPr>
+          <w:rFonts w:ascii="Verdana" w:eastAsia="宋体" w:hAnsi="Verdana" w:cs="宋体"/>
+          <w:color w:val="000000"/>
+          <w:kern w:val="0"/>
+          <w:szCs w:val="21"/>
+        </w:rPr>
+        <w:t>$./odps/bin/odps</w:t>
+      </w:r>
     </w:p>
     <w:p>
       <w:pPr>
@@ -2180,123 +1641,60 @@
           <w:szCs w:val="21"/>
         </w:rPr>
       </w:pPr>
-      <w:proofErr w:type="spellStart"/>
-      <w:proofErr w:type="gramStart"/>
-      <w:r>
-        <w:rPr>
-          <w:rFonts w:ascii="Verdana" w:eastAsia="宋体" w:hAnsi="Verdana" w:cs="宋体"/>
-          <w:color w:val="000000"/>
-          <w:kern w:val="0"/>
-          <w:szCs w:val="21"/>
-        </w:rPr>
-        <w:t>odps:open</w:t>
-      </w:r>
-      <w:proofErr w:type="gramEnd"/>
-      <w:r>
-        <w:rPr>
-          <w:rFonts w:ascii="Verdana" w:eastAsia="宋体" w:hAnsi="Verdana" w:cs="宋体"/>
-          <w:color w:val="000000"/>
-          <w:kern w:val="0"/>
-          <w:szCs w:val="21"/>
-        </w:rPr>
-        <w:t>_bigdata</w:t>
-      </w:r>
-      <w:proofErr w:type="spellEnd"/>
-      <w:r>
-        <w:rPr>
-          <w:rFonts w:ascii="Verdana" w:eastAsia="宋体" w:hAnsi="Verdana" w:cs="宋体"/>
-          <w:color w:val="000000"/>
-          <w:kern w:val="0"/>
-          <w:szCs w:val="21"/>
-        </w:rPr>
-        <w:t xml:space="preserve">&gt; </w:t>
-      </w:r>
-      <w:proofErr w:type="spellStart"/>
-      <w:r>
-        <w:rPr>
-          <w:rFonts w:ascii="Verdana" w:eastAsia="宋体" w:hAnsi="Verdana" w:cs="宋体"/>
-          <w:color w:val="000000"/>
-          <w:kern w:val="0"/>
-          <w:szCs w:val="21"/>
-        </w:rPr>
-        <w:t>sql</w:t>
-      </w:r>
-      <w:proofErr w:type="spellEnd"/>
-    </w:p>
-    <w:p>
-      <w:pPr>
-        <w:widowControl/>
-        <w:shd w:val="clear" w:color="auto" w:fill="FFFFFF"/>
-        <w:spacing w:before="100" w:beforeAutospacing="1" w:after="100" w:afterAutospacing="1" w:line="357" w:lineRule="atLeast"/>
-        <w:jc w:val="left"/>
-        <w:rPr>
-          <w:rFonts w:ascii="Verdana" w:eastAsia="宋体" w:hAnsi="Verdana" w:cs="宋体"/>
-          <w:color w:val="000000"/>
-          <w:kern w:val="0"/>
-          <w:szCs w:val="21"/>
-        </w:rPr>
-      </w:pPr>
-      <w:proofErr w:type="spellStart"/>
-      <w:r>
-        <w:rPr>
-          <w:rFonts w:ascii="Verdana" w:eastAsia="宋体" w:hAnsi="Verdana" w:cs="宋体"/>
-          <w:color w:val="000000"/>
-          <w:kern w:val="0"/>
-          <w:szCs w:val="21"/>
-        </w:rPr>
-        <w:t>odps:</w:t>
-      </w:r>
-      <w:proofErr w:type="gramStart"/>
-      <w:r>
-        <w:rPr>
-          <w:rFonts w:ascii="Verdana" w:eastAsia="宋体" w:hAnsi="Verdana" w:cs="宋体"/>
-          <w:color w:val="000000"/>
-          <w:kern w:val="0"/>
-          <w:szCs w:val="21"/>
-        </w:rPr>
-        <w:t>sql:open</w:t>
-      </w:r>
-      <w:proofErr w:type="gramEnd"/>
-      <w:r>
-        <w:rPr>
-          <w:rFonts w:ascii="Verdana" w:eastAsia="宋体" w:hAnsi="Verdana" w:cs="宋体"/>
-          <w:color w:val="000000"/>
-          <w:kern w:val="0"/>
-          <w:szCs w:val="21"/>
-        </w:rPr>
-        <w:t>_bigdata</w:t>
-      </w:r>
-      <w:proofErr w:type="spellEnd"/>
-      <w:r>
-        <w:rPr>
-          <w:rFonts w:ascii="Verdana" w:eastAsia="宋体" w:hAnsi="Verdana" w:cs="宋体"/>
-          <w:color w:val="000000"/>
-          <w:kern w:val="0"/>
-          <w:szCs w:val="21"/>
-        </w:rPr>
-        <w:t>&gt; show tables;</w:t>
-      </w:r>
-    </w:p>
-    <w:p>
-      <w:pPr>
-        <w:widowControl/>
-        <w:shd w:val="clear" w:color="auto" w:fill="FFFFFF"/>
-        <w:spacing w:before="100" w:beforeAutospacing="1" w:after="100" w:afterAutospacing="1" w:line="357" w:lineRule="atLeast"/>
-        <w:jc w:val="left"/>
-        <w:rPr>
-          <w:rFonts w:ascii="Verdana" w:eastAsia="宋体" w:hAnsi="Verdana" w:cs="宋体"/>
-          <w:color w:val="000000"/>
-          <w:kern w:val="0"/>
-          <w:szCs w:val="21"/>
-        </w:rPr>
-      </w:pPr>
-      <w:r>
-        <w:rPr>
-          <w:rFonts w:ascii="Verdana" w:eastAsia="宋体" w:hAnsi="Verdana" w:cs="宋体"/>
-          <w:color w:val="000000"/>
-          <w:kern w:val="0"/>
-          <w:szCs w:val="21"/>
-        </w:rPr>
+      <w:r>
+        <w:rPr>
+          <w:rFonts w:ascii="Verdana" w:eastAsia="宋体" w:hAnsi="Verdana" w:cs="宋体"/>
+          <w:color w:val="000000"/>
+          <w:kern w:val="0"/>
+          <w:szCs w:val="21"/>
+        </w:rPr>
+        <w:t>odps:open_bigdata&gt;sql</w:t>
+      </w:r>
+    </w:p>
+    <w:p>
+      <w:pPr>
+        <w:widowControl/>
+        <w:shd w:val="clear" w:color="auto" w:fill="FFFFFF"/>
+        <w:spacing w:before="100" w:beforeAutospacing="1" w:after="100" w:afterAutospacing="1" w:line="357" w:lineRule="atLeast"/>
+        <w:jc w:val="left"/>
+        <w:rPr>
+          <w:rFonts w:ascii="Verdana" w:eastAsia="宋体" w:hAnsi="Verdana" w:cs="宋体"/>
+          <w:color w:val="000000"/>
+          <w:kern w:val="0"/>
+          <w:szCs w:val="21"/>
+        </w:rPr>
+      </w:pPr>
+      <w:r>
+        <w:rPr>
+          <w:rFonts w:ascii="Verdana" w:eastAsia="宋体" w:hAnsi="Verdana" w:cs="宋体"/>
+          <w:color w:val="000000"/>
+          <w:kern w:val="0"/>
+          <w:szCs w:val="21"/>
+        </w:rPr>
+        <w:t>odps:sql:open_bigdata&gt; show tables;</w:t>
+      </w:r>
+    </w:p>
+    <w:p>
+      <w:pPr>
+        <w:widowControl/>
+        <w:shd w:val="clear" w:color="auto" w:fill="FFFFFF"/>
+        <w:spacing w:before="100" w:beforeAutospacing="1" w:after="100" w:afterAutospacing="1" w:line="357" w:lineRule="atLeast"/>
+        <w:jc w:val="left"/>
+        <w:rPr>
+          <w:rFonts w:ascii="Verdana" w:eastAsia="宋体" w:hAnsi="Verdana" w:cs="宋体"/>
+          <w:color w:val="000000"/>
+          <w:kern w:val="0"/>
+          <w:szCs w:val="21"/>
+        </w:rPr>
+      </w:pPr>
+      <w:r>
+        <w:rPr>
+          <w:rFonts w:ascii="Verdana" w:eastAsia="宋体" w:hAnsi="Verdana" w:cs="宋体"/>
+          <w:color w:val="000000"/>
+          <w:kern w:val="0"/>
+          <w:szCs w:val="21"/>
+        </w:rPr>
+        <w:lastRenderedPageBreak/>
         <w:t> </w:t>
       </w:r>
     </w:p>
@@ -2313,7 +1711,7 @@
           <w:szCs w:val="21"/>
         </w:rPr>
       </w:pPr>
-      <w:hyperlink r:id="rId5" w:tgtFrame="_blank" w:history="1">
+      <w:hyperlink r:id="rId7" w:tgtFrame="_blank" w:history="1">
         <w:r>
           <w:rPr>
             <w:rFonts w:ascii="Verdana" w:eastAsia="宋体" w:hAnsi="Verdana" w:cs="宋体"/>
@@ -2339,7 +1737,7 @@
           <w:szCs w:val="21"/>
         </w:rPr>
       </w:pPr>
-      <w:hyperlink r:id="rId6" w:tgtFrame="_blank" w:history="1">
+      <w:hyperlink r:id="rId8" w:tgtFrame="_blank" w:history="1">
         <w:r>
           <w:rPr>
             <w:rFonts w:ascii="Verdana" w:eastAsia="宋体" w:hAnsi="Verdana" w:cs="宋体"/>
@@ -2365,7 +1763,7 @@
           <w:szCs w:val="21"/>
         </w:rPr>
       </w:pPr>
-      <w:hyperlink r:id="rId7" w:tgtFrame="_blank" w:history="1">
+      <w:hyperlink r:id="rId9" w:tgtFrame="_blank" w:history="1">
         <w:r>
           <w:rPr>
             <w:rFonts w:ascii="Verdana" w:eastAsia="宋体" w:hAnsi="Verdana" w:cs="宋体"/>
@@ -2391,7 +1789,7 @@
           <w:szCs w:val="21"/>
         </w:rPr>
       </w:pPr>
-      <w:hyperlink r:id="rId8" w:tgtFrame="_blank" w:history="1">
+      <w:hyperlink r:id="rId10" w:tgtFrame="_blank" w:history="1">
         <w:r>
           <w:rPr>
             <w:rFonts w:ascii="Verdana" w:eastAsia="宋体" w:hAnsi="Verdana" w:cs="宋体"/>
@@ -2417,7 +1815,7 @@
           <w:szCs w:val="21"/>
         </w:rPr>
       </w:pPr>
-      <w:hyperlink r:id="rId9" w:tgtFrame="_blank" w:history="1">
+      <w:hyperlink r:id="rId11" w:tgtFrame="_blank" w:history="1">
         <w:r>
           <w:rPr>
             <w:rFonts w:ascii="Verdana" w:eastAsia="宋体" w:hAnsi="Verdana" w:cs="宋体"/>
@@ -2553,105 +1951,14 @@
           <w:szCs w:val="21"/>
         </w:rPr>
       </w:pPr>
-      <w:proofErr w:type="spellStart"/>
-      <w:r>
-        <w:rPr>
-          <w:rFonts w:ascii="Verdana" w:eastAsia="宋体" w:hAnsi="Verdana" w:cs="宋体"/>
-          <w:color w:val="000000"/>
-          <w:kern w:val="0"/>
-          <w:szCs w:val="21"/>
-        </w:rPr>
-        <w:t>odps:</w:t>
-      </w:r>
-      <w:proofErr w:type="gramStart"/>
-      <w:r>
-        <w:rPr>
-          <w:rFonts w:ascii="Verdana" w:eastAsia="宋体" w:hAnsi="Verdana" w:cs="宋体"/>
-          <w:color w:val="000000"/>
-          <w:kern w:val="0"/>
-          <w:szCs w:val="21"/>
-        </w:rPr>
-        <w:t>sql:open</w:t>
-      </w:r>
-      <w:proofErr w:type="gramEnd"/>
-      <w:r>
-        <w:rPr>
-          <w:rFonts w:ascii="Verdana" w:eastAsia="宋体" w:hAnsi="Verdana" w:cs="宋体"/>
-          <w:color w:val="000000"/>
-          <w:kern w:val="0"/>
-          <w:szCs w:val="21"/>
-        </w:rPr>
-        <w:t>_bigdata</w:t>
-      </w:r>
-      <w:proofErr w:type="spellEnd"/>
-      <w:r>
-        <w:rPr>
-          <w:rFonts w:ascii="Verdana" w:eastAsia="宋体" w:hAnsi="Verdana" w:cs="宋体"/>
-          <w:color w:val="000000"/>
-          <w:kern w:val="0"/>
-          <w:szCs w:val="21"/>
-        </w:rPr>
-        <w:t xml:space="preserve">&gt; select * from orders </w:t>
-      </w:r>
-      <w:proofErr w:type="spellStart"/>
-      <w:r>
-        <w:rPr>
-          <w:rFonts w:ascii="Verdana" w:eastAsia="宋体" w:hAnsi="Verdana" w:cs="宋体"/>
-          <w:color w:val="000000"/>
-          <w:kern w:val="0"/>
-          <w:szCs w:val="21"/>
-        </w:rPr>
-        <w:t>o</w:t>
-      </w:r>
-      <w:proofErr w:type="spellEnd"/>
-      <w:r>
-        <w:rPr>
-          <w:rFonts w:ascii="Verdana" w:eastAsia="宋体" w:hAnsi="Verdana" w:cs="宋体"/>
-          <w:color w:val="000000"/>
-          <w:kern w:val="0"/>
-          <w:szCs w:val="21"/>
-        </w:rPr>
-        <w:t xml:space="preserve"> join customers c on </w:t>
-      </w:r>
-      <w:proofErr w:type="spellStart"/>
-      <w:r>
-        <w:rPr>
-          <w:rFonts w:ascii="Verdana" w:eastAsia="宋体" w:hAnsi="Verdana" w:cs="宋体"/>
-          <w:color w:val="000000"/>
-          <w:kern w:val="0"/>
-          <w:szCs w:val="21"/>
-        </w:rPr>
-        <w:t>o.customer_id</w:t>
-      </w:r>
-      <w:proofErr w:type="spellEnd"/>
-      <w:r>
-        <w:rPr>
-          <w:rFonts w:ascii="Verdana" w:eastAsia="宋体" w:hAnsi="Verdana" w:cs="宋体"/>
-          <w:color w:val="000000"/>
-          <w:kern w:val="0"/>
-          <w:szCs w:val="21"/>
-        </w:rPr>
-        <w:t xml:space="preserve"> = </w:t>
-      </w:r>
-      <w:proofErr w:type="spellStart"/>
-      <w:r>
-        <w:rPr>
-          <w:rFonts w:ascii="Verdana" w:eastAsia="宋体" w:hAnsi="Verdana" w:cs="宋体"/>
-          <w:color w:val="000000"/>
-          <w:kern w:val="0"/>
-          <w:szCs w:val="21"/>
-        </w:rPr>
-        <w:t>c.customer_id</w:t>
-      </w:r>
-      <w:proofErr w:type="spellEnd"/>
-      <w:r>
-        <w:rPr>
-          <w:rFonts w:ascii="Verdana" w:eastAsia="宋体" w:hAnsi="Verdana" w:cs="宋体"/>
-          <w:color w:val="000000"/>
-          <w:kern w:val="0"/>
-          <w:szCs w:val="21"/>
-        </w:rPr>
-        <w:t xml:space="preserve"> limit 1;</w:t>
+      <w:r>
+        <w:rPr>
+          <w:rFonts w:ascii="Verdana" w:eastAsia="宋体" w:hAnsi="Verdana" w:cs="宋体"/>
+          <w:color w:val="000000"/>
+          <w:kern w:val="0"/>
+          <w:szCs w:val="21"/>
+        </w:rPr>
+        <w:t>odps:sql:open_bigdata&gt; select * from orders o join customers c on o.customer_id = c.customer_id limit 1;</w:t>
       </w:r>
     </w:p>
     <w:p>
@@ -2697,127 +2004,7 @@
           <w:kern w:val="0"/>
           <w:szCs w:val="21"/>
         </w:rPr>
-        <w:t xml:space="preserve">| </w:t>
-      </w:r>
-      <w:proofErr w:type="spellStart"/>
-      <w:r>
-        <w:rPr>
-          <w:rFonts w:ascii="Verdana" w:eastAsia="宋体" w:hAnsi="Verdana" w:cs="宋体"/>
-          <w:color w:val="000000"/>
-          <w:kern w:val="0"/>
-          <w:szCs w:val="21"/>
-        </w:rPr>
-        <w:t>order_id</w:t>
-      </w:r>
-      <w:proofErr w:type="spellEnd"/>
-      <w:r>
-        <w:rPr>
-          <w:rFonts w:ascii="Verdana" w:eastAsia="宋体" w:hAnsi="Verdana" w:cs="宋体"/>
-          <w:color w:val="000000"/>
-          <w:kern w:val="0"/>
-          <w:szCs w:val="21"/>
-        </w:rPr>
-        <w:t xml:space="preserve">   | </w:t>
-      </w:r>
-      <w:proofErr w:type="spellStart"/>
-      <w:r>
-        <w:rPr>
-          <w:rFonts w:ascii="Verdana" w:eastAsia="宋体" w:hAnsi="Verdana" w:cs="宋体"/>
-          <w:color w:val="000000"/>
-          <w:kern w:val="0"/>
-          <w:szCs w:val="21"/>
-        </w:rPr>
-        <w:t>customer_id</w:t>
-      </w:r>
-      <w:proofErr w:type="spellEnd"/>
-      <w:r>
-        <w:rPr>
-          <w:rFonts w:ascii="Verdana" w:eastAsia="宋体" w:hAnsi="Verdana" w:cs="宋体"/>
-          <w:color w:val="000000"/>
-          <w:kern w:val="0"/>
-          <w:szCs w:val="21"/>
-        </w:rPr>
-        <w:t xml:space="preserve"> | </w:t>
-      </w:r>
-      <w:proofErr w:type="spellStart"/>
-      <w:r>
-        <w:rPr>
-          <w:rFonts w:ascii="Verdana" w:eastAsia="宋体" w:hAnsi="Verdana" w:cs="宋体"/>
-          <w:color w:val="000000"/>
-          <w:kern w:val="0"/>
-          <w:szCs w:val="21"/>
-        </w:rPr>
-        <w:t>employee_id</w:t>
-      </w:r>
-      <w:proofErr w:type="spellEnd"/>
-      <w:r>
-        <w:rPr>
-          <w:rFonts w:ascii="Verdana" w:eastAsia="宋体" w:hAnsi="Verdana" w:cs="宋体"/>
-          <w:color w:val="000000"/>
-          <w:kern w:val="0"/>
-          <w:szCs w:val="21"/>
-        </w:rPr>
-        <w:t xml:space="preserve"> | </w:t>
-      </w:r>
-      <w:proofErr w:type="spellStart"/>
-      <w:r>
-        <w:rPr>
-          <w:rFonts w:ascii="Verdana" w:eastAsia="宋体" w:hAnsi="Verdana" w:cs="宋体"/>
-          <w:color w:val="000000"/>
-          <w:kern w:val="0"/>
-          <w:szCs w:val="21"/>
-        </w:rPr>
-        <w:t>order_date</w:t>
-      </w:r>
-      <w:proofErr w:type="spellEnd"/>
-      <w:r>
-        <w:rPr>
-          <w:rFonts w:ascii="Verdana" w:eastAsia="宋体" w:hAnsi="Verdana" w:cs="宋体"/>
-          <w:color w:val="000000"/>
-          <w:kern w:val="0"/>
-          <w:szCs w:val="21"/>
-        </w:rPr>
-        <w:t xml:space="preserve"> | </w:t>
-      </w:r>
-      <w:proofErr w:type="spellStart"/>
-      <w:r>
-        <w:rPr>
-          <w:rFonts w:ascii="Verdana" w:eastAsia="宋体" w:hAnsi="Verdana" w:cs="宋体"/>
-          <w:color w:val="000000"/>
-          <w:kern w:val="0"/>
-          <w:szCs w:val="21"/>
-        </w:rPr>
-        <w:t>customer_id</w:t>
-      </w:r>
-      <w:proofErr w:type="spellEnd"/>
-      <w:r>
-        <w:rPr>
-          <w:rFonts w:ascii="Verdana" w:eastAsia="宋体" w:hAnsi="Verdana" w:cs="宋体"/>
-          <w:color w:val="000000"/>
-          <w:kern w:val="0"/>
-          <w:szCs w:val="21"/>
-        </w:rPr>
-        <w:t xml:space="preserve"> | </w:t>
-      </w:r>
-      <w:proofErr w:type="spellStart"/>
-      <w:r>
-        <w:rPr>
-          <w:rFonts w:ascii="Verdana" w:eastAsia="宋体" w:hAnsi="Verdana" w:cs="宋体"/>
-          <w:color w:val="000000"/>
-          <w:kern w:val="0"/>
-          <w:szCs w:val="21"/>
-        </w:rPr>
-        <w:t>customer_name</w:t>
-      </w:r>
-      <w:proofErr w:type="spellEnd"/>
-      <w:r>
-        <w:rPr>
-          <w:rFonts w:ascii="Verdana" w:eastAsia="宋体" w:hAnsi="Verdana" w:cs="宋体"/>
-          <w:color w:val="000000"/>
-          <w:kern w:val="0"/>
-          <w:szCs w:val="21"/>
-        </w:rPr>
-        <w:t xml:space="preserve"> | address | city | country |</w:t>
+        <w:t>| order_id   | customer_id | employee_id | order_date | customer_id | customer_name | address | city | country |</w:t>
       </w:r>
     </w:p>
     <w:p>
@@ -2863,27 +2050,7 @@
           <w:kern w:val="0"/>
           <w:szCs w:val="21"/>
         </w:rPr>
-        <w:t xml:space="preserve">| 10254      | CHOPS       | 5           | 1996-07-11 00:00:00.000 | CHOPS       | Yang Wang     | </w:t>
-      </w:r>
-      <w:proofErr w:type="spellStart"/>
-      <w:r>
-        <w:rPr>
-          <w:rFonts w:ascii="Verdana" w:eastAsia="宋体" w:hAnsi="Verdana" w:cs="宋体"/>
-          <w:color w:val="000000"/>
-          <w:kern w:val="0"/>
-          <w:szCs w:val="21"/>
-        </w:rPr>
-        <w:t>Hauptstr</w:t>
-      </w:r>
-      <w:proofErr w:type="spellEnd"/>
-      <w:r>
-        <w:rPr>
-          <w:rFonts w:ascii="Verdana" w:eastAsia="宋体" w:hAnsi="Verdana" w:cs="宋体"/>
-          <w:color w:val="000000"/>
-          <w:kern w:val="0"/>
-          <w:szCs w:val="21"/>
-        </w:rPr>
-        <w:t>. 29 | Bern | Switzerland |</w:t>
+        <w:t>| 10254      | CHOPS       | 5           | 1996-07-11 00:00:00.000 | CHOPS       | Yang Wang     | Hauptstr. 29 | Bern | Switzerland |</w:t>
       </w:r>
     </w:p>
     <w:p>
@@ -2990,7 +2157,6 @@
         </w:rPr>
         <w:t>和</w:t>
       </w:r>
-      <w:proofErr w:type="spellStart"/>
       <w:r>
         <w:rPr>
           <w:rFonts w:ascii="Verdana" w:eastAsia="宋体" w:hAnsi="Verdana" w:cs="宋体"/>
@@ -3000,7 +2166,6 @@
         </w:rPr>
         <w:t>MapReduce</w:t>
       </w:r>
-      <w:proofErr w:type="spellEnd"/>
       <w:r>
         <w:rPr>
           <w:rFonts w:ascii="宋体" w:eastAsia="宋体" w:hAnsi="宋体" w:cs="宋体" w:hint="eastAsia"/>
@@ -3018,13 +2183,13 @@
         <w:spacing w:before="100" w:beforeAutospacing="1" w:after="100" w:afterAutospacing="1" w:line="357" w:lineRule="atLeast"/>
         <w:jc w:val="left"/>
         <w:rPr>
-          <w:rFonts w:ascii="Verdana" w:eastAsia="宋体" w:hAnsi="Verdana" w:cs="宋体" w:hint="eastAsia"/>
-          <w:color w:val="000000"/>
-          <w:kern w:val="0"/>
-          <w:szCs w:val="21"/>
-        </w:rPr>
-      </w:pPr>
-      <w:hyperlink r:id="rId10" w:tgtFrame="_blank" w:history="1">
+          <w:rFonts w:ascii="Verdana" w:eastAsia="宋体" w:hAnsi="Verdana" w:cs="宋体"/>
+          <w:color w:val="000000"/>
+          <w:kern w:val="0"/>
+          <w:szCs w:val="21"/>
+        </w:rPr>
+      </w:pPr>
+      <w:hyperlink r:id="rId12" w:tgtFrame="_blank" w:history="1">
         <w:r>
           <w:rPr>
             <w:rFonts w:ascii="Verdana" w:eastAsia="宋体" w:hAnsi="Verdana" w:cs="宋体"/>
@@ -3061,7 +2226,6 @@
           <w:kern w:val="0"/>
           <w:szCs w:val="21"/>
         </w:rPr>
-        <w:lastRenderedPageBreak/>
         <w:t>NOTE</w:t>
       </w:r>
       <w:r>
@@ -3166,8 +2330,46 @@
 </w:document>
 </file>
 
+<file path=word/endnotes.xml><?xml version="1.0" encoding="utf-8"?>
+<w:endnotes xmlns:ve="http://schemas.openxmlformats.org/markup-compatibility/2006" xmlns:o="urn:schemas-microsoft-com:office:office" xmlns:r="http://schemas.openxmlformats.org/officeDocument/2006/relationships" xmlns:m="http://schemas.openxmlformats.org/officeDocument/2006/math" xmlns:v="urn:schemas-microsoft-com:vml" xmlns:wp="http://schemas.openxmlformats.org/drawingml/2006/wordprocessingDrawing" xmlns:w10="urn:schemas-microsoft-com:office:word" xmlns:w="http://schemas.openxmlformats.org/wordprocessingml/2006/main" xmlns:wne="http://schemas.microsoft.com/office/word/2006/wordml">
+  <w:endnote w:type="separator" w:id="0">
+    <w:p>
+      <w:r>
+        <w:separator/>
+      </w:r>
+    </w:p>
+  </w:endnote>
+  <w:endnote w:type="continuationSeparator" w:id="1">
+    <w:p>
+      <w:r>
+        <w:continuationSeparator/>
+      </w:r>
+    </w:p>
+  </w:endnote>
+</w:endnotes>
+</file>
+
+<file path=word/footnotes.xml><?xml version="1.0" encoding="utf-8"?>
+<w:footnotes xmlns:ve="http://schemas.openxmlformats.org/markup-compatibility/2006" xmlns:o="urn:schemas-microsoft-com:office:office" xmlns:r="http://schemas.openxmlformats.org/officeDocument/2006/relationships" xmlns:m="http://schemas.openxmlformats.org/officeDocument/2006/math" xmlns:v="urn:schemas-microsoft-com:vml" xmlns:wp="http://schemas.openxmlformats.org/drawingml/2006/wordprocessingDrawing" xmlns:w10="urn:schemas-microsoft-com:office:word" xmlns:w="http://schemas.openxmlformats.org/wordprocessingml/2006/main" xmlns:wne="http://schemas.microsoft.com/office/word/2006/wordml">
+  <w:footnote w:type="separator" w:id="0">
+    <w:p>
+      <w:r>
+        <w:separator/>
+      </w:r>
+    </w:p>
+  </w:footnote>
+  <w:footnote w:type="continuationSeparator" w:id="1">
+    <w:p>
+      <w:r>
+        <w:continuationSeparator/>
+      </w:r>
+    </w:p>
+  </w:footnote>
+</w:footnotes>
+</file>
+
 <file path=word/styles.xml><?xml version="1.0" encoding="utf-8"?>
-<w:styles xmlns:mc="http://schemas.openxmlformats.org/markup-compatibility/2006" xmlns:r="http://schemas.openxmlformats.org/officeDocument/2006/relationships" xmlns:w="http://schemas.openxmlformats.org/wordprocessingml/2006/main" xmlns:w14="http://schemas.microsoft.com/office/word/2010/wordml" xmlns:w15="http://schemas.microsoft.com/office/word/2012/wordml" xmlns:w16se="http://schemas.microsoft.com/office/word/2015/wordml/symex" mc:Ignorable="w14 w15 w16se">
+<w:styles xmlns:r="http://schemas.openxmlformats.org/officeDocument/2006/relationships" xmlns:w="http://schemas.openxmlformats.org/wordprocessingml/2006/main">
   <w:docDefaults>
     <w:rPrDefault>
       <w:rPr>
@@ -3180,382 +2382,149 @@
     </w:rPrDefault>
     <w:pPrDefault/>
   </w:docDefaults>
-  <w:latentStyles w:defLockedState="0" w:defUIPriority="99" w:defSemiHidden="0" w:defUnhideWhenUsed="0" w:defQFormat="0" w:count="371">
-    <w:lsdException w:name="Normal" w:uiPriority="0" w:qFormat="1"/>
-    <w:lsdException w:name="heading 1" w:uiPriority="9" w:qFormat="1"/>
-    <w:lsdException w:name="heading 2" w:semiHidden="1" w:uiPriority="9" w:unhideWhenUsed="1" w:qFormat="1"/>
-    <w:lsdException w:name="heading 3" w:semiHidden="1" w:uiPriority="9" w:unhideWhenUsed="1" w:qFormat="1"/>
-    <w:lsdException w:name="heading 4" w:semiHidden="1" w:uiPriority="9" w:unhideWhenUsed="1" w:qFormat="1"/>
-    <w:lsdException w:name="heading 5" w:semiHidden="1" w:uiPriority="9" w:unhideWhenUsed="1" w:qFormat="1"/>
-    <w:lsdException w:name="heading 6" w:semiHidden="1" w:uiPriority="9" w:unhideWhenUsed="1" w:qFormat="1"/>
-    <w:lsdException w:name="heading 7" w:semiHidden="1" w:uiPriority="9" w:unhideWhenUsed="1" w:qFormat="1"/>
-    <w:lsdException w:name="heading 8" w:semiHidden="1" w:uiPriority="9" w:unhideWhenUsed="1" w:qFormat="1"/>
-    <w:lsdException w:name="heading 9" w:semiHidden="1" w:uiPriority="9" w:unhideWhenUsed="1" w:qFormat="1"/>
-    <w:lsdException w:name="index 1" w:semiHidden="1" w:unhideWhenUsed="1"/>
-    <w:lsdException w:name="index 2" w:semiHidden="1" w:unhideWhenUsed="1"/>
-    <w:lsdException w:name="index 3" w:semiHidden="1" w:unhideWhenUsed="1"/>
-    <w:lsdException w:name="index 4" w:semiHidden="1" w:unhideWhenUsed="1"/>
-    <w:lsdException w:name="index 5" w:semiHidden="1" w:unhideWhenUsed="1"/>
-    <w:lsdException w:name="index 6" w:semiHidden="1" w:unhideWhenUsed="1"/>
-    <w:lsdException w:name="index 7" w:semiHidden="1" w:unhideWhenUsed="1"/>
-    <w:lsdException w:name="index 8" w:semiHidden="1" w:unhideWhenUsed="1"/>
-    <w:lsdException w:name="index 9" w:semiHidden="1" w:unhideWhenUsed="1"/>
-    <w:lsdException w:name="toc 1" w:semiHidden="1" w:uiPriority="39" w:unhideWhenUsed="1"/>
-    <w:lsdException w:name="toc 2" w:semiHidden="1" w:uiPriority="39" w:unhideWhenUsed="1"/>
-    <w:lsdException w:name="toc 3" w:semiHidden="1" w:uiPriority="39" w:unhideWhenUsed="1"/>
-    <w:lsdException w:name="toc 4" w:semiHidden="1" w:uiPriority="39" w:unhideWhenUsed="1"/>
-    <w:lsdException w:name="toc 5" w:semiHidden="1" w:uiPriority="39" w:unhideWhenUsed="1"/>
-    <w:lsdException w:name="toc 6" w:semiHidden="1" w:uiPriority="39" w:unhideWhenUsed="1"/>
-    <w:lsdException w:name="toc 7" w:semiHidden="1" w:uiPriority="39" w:unhideWhenUsed="1"/>
-    <w:lsdException w:name="toc 8" w:semiHidden="1" w:uiPriority="39" w:unhideWhenUsed="1"/>
-    <w:lsdException w:name="toc 9" w:semiHidden="1" w:uiPriority="39" w:unhideWhenUsed="1"/>
-    <w:lsdException w:name="Normal Indent" w:semiHidden="1" w:unhideWhenUsed="1"/>
-    <w:lsdException w:name="footnote text" w:semiHidden="1" w:unhideWhenUsed="1"/>
-    <w:lsdException w:name="annotation text" w:semiHidden="1" w:unhideWhenUsed="1"/>
-    <w:lsdException w:name="header" w:semiHidden="1" w:unhideWhenUsed="1"/>
-    <w:lsdException w:name="footer" w:semiHidden="1" w:unhideWhenUsed="1"/>
-    <w:lsdException w:name="index heading" w:semiHidden="1" w:unhideWhenUsed="1"/>
-    <w:lsdException w:name="caption" w:semiHidden="1" w:uiPriority="35" w:unhideWhenUsed="1" w:qFormat="1"/>
-    <w:lsdException w:name="table of figures" w:semiHidden="1" w:unhideWhenUsed="1"/>
-    <w:lsdException w:name="envelope address" w:semiHidden="1" w:unhideWhenUsed="1"/>
-    <w:lsdException w:name="envelope return" w:semiHidden="1" w:unhideWhenUsed="1"/>
-    <w:lsdException w:name="footnote reference" w:semiHidden="1" w:unhideWhenUsed="1"/>
-    <w:lsdException w:name="annotation reference" w:semiHidden="1" w:unhideWhenUsed="1"/>
-    <w:lsdException w:name="line number" w:semiHidden="1" w:unhideWhenUsed="1"/>
-    <w:lsdException w:name="page number" w:semiHidden="1" w:unhideWhenUsed="1"/>
-    <w:lsdException w:name="endnote reference" w:semiHidden="1" w:unhideWhenUsed="1"/>
-    <w:lsdException w:name="endnote text" w:semiHidden="1" w:unhideWhenUsed="1"/>
-    <w:lsdException w:name="table of authorities" w:semiHidden="1" w:unhideWhenUsed="1"/>
-    <w:lsdException w:name="macro" w:semiHidden="1" w:unhideWhenUsed="1"/>
-    <w:lsdException w:name="toa heading" w:semiHidden="1" w:unhideWhenUsed="1"/>
-    <w:lsdException w:name="List" w:semiHidden="1" w:unhideWhenUsed="1"/>
-    <w:lsdException w:name="List Bullet" w:semiHidden="1" w:unhideWhenUsed="1"/>
-    <w:lsdException w:name="List Number" w:semiHidden="1" w:unhideWhenUsed="1"/>
-    <w:lsdException w:name="List 2" w:semiHidden="1" w:unhideWhenUsed="1"/>
-    <w:lsdException w:name="List 3" w:semiHidden="1" w:unhideWhenUsed="1"/>
-    <w:lsdException w:name="List 4" w:semiHidden="1" w:unhideWhenUsed="1"/>
-    <w:lsdException w:name="List 5" w:semiHidden="1" w:unhideWhenUsed="1"/>
-    <w:lsdException w:name="List Bullet 2" w:semiHidden="1" w:unhideWhenUsed="1"/>
-    <w:lsdException w:name="List Bullet 3" w:semiHidden="1" w:unhideWhenUsed="1"/>
-    <w:lsdException w:name="List Bullet 4" w:semiHidden="1" w:unhideWhenUsed="1"/>
-    <w:lsdException w:name="List Bullet 5" w:semiHidden="1" w:unhideWhenUsed="1"/>
-    <w:lsdException w:name="List Number 2" w:semiHidden="1" w:unhideWhenUsed="1"/>
-    <w:lsdException w:name="List Number 3" w:semiHidden="1" w:unhideWhenUsed="1"/>
-    <w:lsdException w:name="List Number 4" w:semiHidden="1" w:unhideWhenUsed="1"/>
-    <w:lsdException w:name="List Number 5" w:semiHidden="1" w:unhideWhenUsed="1"/>
-    <w:lsdException w:name="Title" w:uiPriority="10" w:qFormat="1"/>
-    <w:lsdException w:name="Closing" w:semiHidden="1" w:unhideWhenUsed="1"/>
-    <w:lsdException w:name="Signature" w:semiHidden="1" w:unhideWhenUsed="1"/>
-    <w:lsdException w:name="Default Paragraph Font" w:semiHidden="1" w:uiPriority="1" w:unhideWhenUsed="1"/>
-    <w:lsdException w:name="Body Text" w:semiHidden="1" w:unhideWhenUsed="1"/>
-    <w:lsdException w:name="Body Text Indent" w:semiHidden="1" w:unhideWhenUsed="1"/>
-    <w:lsdException w:name="List Continue" w:semiHidden="1" w:unhideWhenUsed="1"/>
-    <w:lsdException w:name="List Continue 2" w:semiHidden="1" w:unhideWhenUsed="1"/>
-    <w:lsdException w:name="List Continue 3" w:semiHidden="1" w:unhideWhenUsed="1"/>
-    <w:lsdException w:name="List Continue 4" w:semiHidden="1" w:unhideWhenUsed="1"/>
-    <w:lsdException w:name="List Continue 5" w:semiHidden="1" w:unhideWhenUsed="1"/>
-    <w:lsdException w:name="Message Header" w:semiHidden="1" w:unhideWhenUsed="1"/>
-    <w:lsdException w:name="Subtitle" w:uiPriority="11" w:qFormat="1"/>
-    <w:lsdException w:name="Salutation" w:semiHidden="1" w:unhideWhenUsed="1"/>
-    <w:lsdException w:name="Date" w:semiHidden="1" w:unhideWhenUsed="1"/>
-    <w:lsdException w:name="Body Text First Indent" w:semiHidden="1" w:unhideWhenUsed="1"/>
-    <w:lsdException w:name="Body Text First Indent 2" w:semiHidden="1" w:unhideWhenUsed="1"/>
-    <w:lsdException w:name="Note Heading" w:semiHidden="1" w:unhideWhenUsed="1"/>
-    <w:lsdException w:name="Body Text 2" w:semiHidden="1" w:unhideWhenUsed="1"/>
-    <w:lsdException w:name="Body Text 3" w:semiHidden="1" w:unhideWhenUsed="1"/>
-    <w:lsdException w:name="Body Text Indent 2" w:semiHidden="1" w:unhideWhenUsed="1"/>
-    <w:lsdException w:name="Body Text Indent 3" w:semiHidden="1" w:unhideWhenUsed="1"/>
-    <w:lsdException w:name="Block Text" w:semiHidden="1" w:unhideWhenUsed="1"/>
-    <w:lsdException w:name="Hyperlink" w:semiHidden="1" w:unhideWhenUsed="1"/>
-    <w:lsdException w:name="FollowedHyperlink" w:semiHidden="1" w:unhideWhenUsed="1"/>
-    <w:lsdException w:name="Strong" w:uiPriority="22" w:qFormat="1"/>
-    <w:lsdException w:name="Emphasis" w:uiPriority="20" w:qFormat="1"/>
-    <w:lsdException w:name="Document Map" w:semiHidden="1" w:unhideWhenUsed="1"/>
-    <w:lsdException w:name="Plain Text" w:semiHidden="1" w:unhideWhenUsed="1"/>
-    <w:lsdException w:name="E-mail Signature" w:semiHidden="1" w:unhideWhenUsed="1"/>
-    <w:lsdException w:name="HTML Top of Form" w:semiHidden="1" w:unhideWhenUsed="1"/>
-    <w:lsdException w:name="HTML Bottom of Form" w:semiHidden="1" w:unhideWhenUsed="1"/>
-    <w:lsdException w:name="Normal (Web)" w:semiHidden="1" w:unhideWhenUsed="1"/>
-    <w:lsdException w:name="HTML Acronym" w:semiHidden="1" w:unhideWhenUsed="1"/>
-    <w:lsdException w:name="HTML Address" w:semiHidden="1" w:unhideWhenUsed="1"/>
-    <w:lsdException w:name="HTML Cite" w:semiHidden="1" w:unhideWhenUsed="1"/>
-    <w:lsdException w:name="HTML Code" w:semiHidden="1" w:unhideWhenUsed="1"/>
-    <w:lsdException w:name="HTML Definition" w:semiHidden="1" w:unhideWhenUsed="1"/>
-    <w:lsdException w:name="HTML Keyboard" w:semiHidden="1" w:unhideWhenUsed="1"/>
-    <w:lsdException w:name="HTML Preformatted" w:semiHidden="1" w:unhideWhenUsed="1"/>
-    <w:lsdException w:name="HTML Sample" w:semiHidden="1" w:unhideWhenUsed="1"/>
-    <w:lsdException w:name="HTML Typewriter" w:semiHidden="1" w:unhideWhenUsed="1"/>
-    <w:lsdException w:name="HTML Variable" w:semiHidden="1" w:unhideWhenUsed="1"/>
-    <w:lsdException w:name="Normal Table" w:semiHidden="1" w:unhideWhenUsed="1"/>
-    <w:lsdException w:name="annotation subject" w:semiHidden="1" w:unhideWhenUsed="1"/>
-    <w:lsdException w:name="No List" w:semiHidden="1" w:unhideWhenUsed="1"/>
-    <w:lsdException w:name="Outline List 1" w:semiHidden="1" w:unhideWhenUsed="1"/>
-    <w:lsdException w:name="Outline List 2" w:semiHidden="1" w:unhideWhenUsed="1"/>
-    <w:lsdException w:name="Outline List 3" w:semiHidden="1" w:unhideWhenUsed="1"/>
-    <w:lsdException w:name="Table Simple 1" w:semiHidden="1" w:unhideWhenUsed="1"/>
-    <w:lsdException w:name="Table Simple 2" w:semiHidden="1" w:unhideWhenUsed="1"/>
-    <w:lsdException w:name="Table Simple 3" w:semiHidden="1" w:unhideWhenUsed="1"/>
-    <w:lsdException w:name="Table Classic 1" w:semiHidden="1" w:unhideWhenUsed="1"/>
-    <w:lsdException w:name="Table Classic 2" w:semiHidden="1" w:unhideWhenUsed="1"/>
-    <w:lsdException w:name="Table Classic 3" w:semiHidden="1" w:unhideWhenUsed="1"/>
-    <w:lsdException w:name="Table Classic 4" w:semiHidden="1" w:unhideWhenUsed="1"/>
-    <w:lsdException w:name="Table Colorful 1" w:semiHidden="1" w:unhideWhenUsed="1"/>
-    <w:lsdException w:name="Table Colorful 2" w:semiHidden="1" w:unhideWhenUsed="1"/>
-    <w:lsdException w:name="Table Colorful 3" w:semiHidden="1" w:unhideWhenUsed="1"/>
-    <w:lsdException w:name="Table Columns 1" w:semiHidden="1" w:unhideWhenUsed="1"/>
-    <w:lsdException w:name="Table Columns 2" w:semiHidden="1" w:unhideWhenUsed="1"/>
-    <w:lsdException w:name="Table Columns 3" w:semiHidden="1" w:unhideWhenUsed="1"/>
-    <w:lsdException w:name="Table Columns 4" w:semiHidden="1" w:unhideWhenUsed="1"/>
-    <w:lsdException w:name="Table Columns 5" w:semiHidden="1" w:unhideWhenUsed="1"/>
-    <w:lsdException w:name="Table Grid 1" w:semiHidden="1" w:unhideWhenUsed="1"/>
-    <w:lsdException w:name="Table Grid 2" w:semiHidden="1" w:unhideWhenUsed="1"/>
-    <w:lsdException w:name="Table Grid 3" w:semiHidden="1" w:unhideWhenUsed="1"/>
-    <w:lsdException w:name="Table Grid 4" w:semiHidden="1" w:unhideWhenUsed="1"/>
-    <w:lsdException w:name="Table Grid 5" w:semiHidden="1" w:unhideWhenUsed="1"/>
-    <w:lsdException w:name="Table Grid 6" w:semiHidden="1" w:unhideWhenUsed="1"/>
-    <w:lsdException w:name="Table Grid 7" w:semiHidden="1" w:unhideWhenUsed="1"/>
-    <w:lsdException w:name="Table Grid 8" w:semiHidden="1" w:unhideWhenUsed="1"/>
-    <w:lsdException w:name="Table List 1" w:semiHidden="1" w:unhideWhenUsed="1"/>
-    <w:lsdException w:name="Table List 2" w:semiHidden="1" w:unhideWhenUsed="1"/>
-    <w:lsdException w:name="Table List 3" w:semiHidden="1" w:unhideWhenUsed="1"/>
-    <w:lsdException w:name="Table List 4" w:semiHidden="1" w:unhideWhenUsed="1"/>
-    <w:lsdException w:name="Table List 5" w:semiHidden="1" w:unhideWhenUsed="1"/>
-    <w:lsdException w:name="Table List 6" w:semiHidden="1" w:unhideWhenUsed="1"/>
-    <w:lsdException w:name="Table List 7" w:semiHidden="1" w:unhideWhenUsed="1"/>
-    <w:lsdException w:name="Table List 8" w:semiHidden="1" w:unhideWhenUsed="1"/>
-    <w:lsdException w:name="Table 3D effects 1" w:semiHidden="1" w:unhideWhenUsed="1"/>
-    <w:lsdException w:name="Table 3D effects 2" w:semiHidden="1" w:unhideWhenUsed="1"/>
-    <w:lsdException w:name="Table 3D effects 3" w:semiHidden="1" w:unhideWhenUsed="1"/>
-    <w:lsdException w:name="Table Contemporary" w:semiHidden="1" w:unhideWhenUsed="1"/>
-    <w:lsdException w:name="Table Elegant" w:semiHidden="1" w:unhideWhenUsed="1"/>
-    <w:lsdException w:name="Table Professional" w:semiHidden="1" w:unhideWhenUsed="1"/>
-    <w:lsdException w:name="Table Subtle 1" w:semiHidden="1" w:unhideWhenUsed="1"/>
-    <w:lsdException w:name="Table Subtle 2" w:semiHidden="1" w:unhideWhenUsed="1"/>
-    <w:lsdException w:name="Table Web 1" w:semiHidden="1" w:unhideWhenUsed="1"/>
-    <w:lsdException w:name="Table Web 2" w:semiHidden="1" w:unhideWhenUsed="1"/>
-    <w:lsdException w:name="Table Web 3" w:semiHidden="1" w:unhideWhenUsed="1"/>
-    <w:lsdException w:name="Balloon Text" w:semiHidden="1" w:unhideWhenUsed="1"/>
-    <w:lsdException w:name="Table Grid" w:uiPriority="39"/>
-    <w:lsdException w:name="Table Theme" w:semiHidden="1" w:unhideWhenUsed="1"/>
-    <w:lsdException w:name="Placeholder Text" w:semiHidden="1"/>
-    <w:lsdException w:name="No Spacing" w:uiPriority="1" w:qFormat="1"/>
-    <w:lsdException w:name="Light Shading" w:uiPriority="60"/>
-    <w:lsdException w:name="Light List" w:uiPriority="61"/>
-    <w:lsdException w:name="Light Grid" w:uiPriority="62"/>
-    <w:lsdException w:name="Medium Shading 1" w:uiPriority="63"/>
-    <w:lsdException w:name="Medium Shading 2" w:uiPriority="64"/>
-    <w:lsdException w:name="Medium List 1" w:uiPriority="65"/>
-    <w:lsdException w:name="Medium List 2" w:uiPriority="66"/>
-    <w:lsdException w:name="Medium Grid 1" w:uiPriority="67"/>
-    <w:lsdException w:name="Medium Grid 2" w:uiPriority="68"/>
-    <w:lsdException w:name="Medium Grid 3" w:uiPriority="69"/>
-    <w:lsdException w:name="Dark List" w:uiPriority="70"/>
-    <w:lsdException w:name="Colorful Shading" w:uiPriority="71"/>
-    <w:lsdException w:name="Colorful List" w:uiPriority="72"/>
-    <w:lsdException w:name="Colorful Grid" w:uiPriority="73"/>
-    <w:lsdException w:name="Light Shading Accent 1" w:uiPriority="60"/>
-    <w:lsdException w:name="Light List Accent 1" w:uiPriority="61"/>
-    <w:lsdException w:name="Light Grid Accent 1" w:uiPriority="62"/>
-    <w:lsdException w:name="Medium Shading 1 Accent 1" w:uiPriority="63"/>
-    <w:lsdException w:name="Medium Shading 2 Accent 1" w:uiPriority="64"/>
-    <w:lsdException w:name="Medium List 1 Accent 1" w:uiPriority="65"/>
-    <w:lsdException w:name="Revision" w:semiHidden="1"/>
-    <w:lsdException w:name="List Paragraph" w:uiPriority="34" w:qFormat="1"/>
-    <w:lsdException w:name="Quote" w:uiPriority="29" w:qFormat="1"/>
-    <w:lsdException w:name="Intense Quote" w:uiPriority="30" w:qFormat="1"/>
-    <w:lsdException w:name="Medium List 2 Accent 1" w:uiPriority="66"/>
-    <w:lsdException w:name="Medium Grid 1 Accent 1" w:uiPriority="67"/>
-    <w:lsdException w:name="Medium Grid 2 Accent 1" w:uiPriority="68"/>
-    <w:lsdException w:name="Medium Grid 3 Accent 1" w:uiPriority="69"/>
-    <w:lsdException w:name="Dark List Accent 1" w:uiPriority="70"/>
-    <w:lsdException w:name="Colorful Shading Accent 1" w:uiPriority="71"/>
-    <w:lsdException w:name="Colorful List Accent 1" w:uiPriority="72"/>
-    <w:lsdException w:name="Colorful Grid Accent 1" w:uiPriority="73"/>
-    <w:lsdException w:name="Light Shading Accent 2" w:uiPriority="60"/>
-    <w:lsdException w:name="Light List Accent 2" w:uiPriority="61"/>
-    <w:lsdException w:name="Light Grid Accent 2" w:uiPriority="62"/>
-    <w:lsdException w:name="Medium Shading 1 Accent 2" w:uiPriority="63"/>
-    <w:lsdException w:name="Medium Shading 2 Accent 2" w:uiPriority="64"/>
-    <w:lsdException w:name="Medium List 1 Accent 2" w:uiPriority="65"/>
-    <w:lsdException w:name="Medium List 2 Accent 2" w:uiPriority="66"/>
-    <w:lsdException w:name="Medium Grid 1 Accent 2" w:uiPriority="67"/>
-    <w:lsdException w:name="Medium Grid 2 Accent 2" w:uiPriority="68"/>
-    <w:lsdException w:name="Medium Grid 3 Accent 2" w:uiPriority="69"/>
-    <w:lsdException w:name="Dark List Accent 2" w:uiPriority="70"/>
-    <w:lsdException w:name="Colorful Shading Accent 2" w:uiPriority="71"/>
-    <w:lsdException w:name="Colorful List Accent 2" w:uiPriority="72"/>
-    <w:lsdException w:name="Colorful Grid Accent 2" w:uiPriority="73"/>
-    <w:lsdException w:name="Light Shading Accent 3" w:uiPriority="60"/>
-    <w:lsdException w:name="Light List Accent 3" w:uiPriority="61"/>
-    <w:lsdException w:name="Light Grid Accent 3" w:uiPriority="62"/>
-    <w:lsdException w:name="Medium Shading 1 Accent 3" w:uiPriority="63"/>
-    <w:lsdException w:name="Medium Shading 2 Accent 3" w:uiPriority="64"/>
-    <w:lsdException w:name="Medium List 1 Accent 3" w:uiPriority="65"/>
-    <w:lsdException w:name="Medium List 2 Accent 3" w:uiPriority="66"/>
-    <w:lsdException w:name="Medium Grid 1 Accent 3" w:uiPriority="67"/>
-    <w:lsdException w:name="Medium Grid 2 Accent 3" w:uiPriority="68"/>
-    <w:lsdException w:name="Medium Grid 3 Accent 3" w:uiPriority="69"/>
-    <w:lsdException w:name="Dark List Accent 3" w:uiPriority="70"/>
-    <w:lsdException w:name="Colorful Shading Accent 3" w:uiPriority="71"/>
-    <w:lsdException w:name="Colorful List Accent 3" w:uiPriority="72"/>
-    <w:lsdException w:name="Colorful Grid Accent 3" w:uiPriority="73"/>
-    <w:lsdException w:name="Light Shading Accent 4" w:uiPriority="60"/>
-    <w:lsdException w:name="Light List Accent 4" w:uiPriority="61"/>
-    <w:lsdException w:name="Light Grid Accent 4" w:uiPriority="62"/>
-    <w:lsdException w:name="Medium Shading 1 Accent 4" w:uiPriority="63"/>
-    <w:lsdException w:name="Medium Shading 2 Accent 4" w:uiPriority="64"/>
-    <w:lsdException w:name="Medium List 1 Accent 4" w:uiPriority="65"/>
-    <w:lsdException w:name="Medium List 2 Accent 4" w:uiPriority="66"/>
-    <w:lsdException w:name="Medium Grid 1 Accent 4" w:uiPriority="67"/>
-    <w:lsdException w:name="Medium Grid 2 Accent 4" w:uiPriority="68"/>
-    <w:lsdException w:name="Medium Grid 3 Accent 4" w:uiPriority="69"/>
-    <w:lsdException w:name="Dark List Accent 4" w:uiPriority="70"/>
-    <w:lsdException w:name="Colorful Shading Accent 4" w:uiPriority="71"/>
-    <w:lsdException w:name="Colorful List Accent 4" w:uiPriority="72"/>
-    <w:lsdException w:name="Colorful Grid Accent 4" w:uiPriority="73"/>
-    <w:lsdException w:name="Light Shading Accent 5" w:uiPriority="60"/>
-    <w:lsdException w:name="Light List Accent 5" w:uiPriority="61"/>
-    <w:lsdException w:name="Light Grid Accent 5" w:uiPriority="62"/>
-    <w:lsdException w:name="Medium Shading 1 Accent 5" w:uiPriority="63"/>
-    <w:lsdException w:name="Medium Shading 2 Accent 5" w:uiPriority="64"/>
-    <w:lsdException w:name="Medium List 1 Accent 5" w:uiPriority="65"/>
-    <w:lsdException w:name="Medium List 2 Accent 5" w:uiPriority="66"/>
-    <w:lsdException w:name="Medium Grid 1 Accent 5" w:uiPriority="67"/>
-    <w:lsdException w:name="Medium Grid 2 Accent 5" w:uiPriority="68"/>
-    <w:lsdException w:name="Medium Grid 3 Accent 5" w:uiPriority="69"/>
-    <w:lsdException w:name="Dark List Accent 5" w:uiPriority="70"/>
-    <w:lsdException w:name="Colorful Shading Accent 5" w:uiPriority="71"/>
-    <w:lsdException w:name="Colorful List Accent 5" w:uiPriority="72"/>
-    <w:lsdException w:name="Colorful Grid Accent 5" w:uiPriority="73"/>
-    <w:lsdException w:name="Light Shading Accent 6" w:uiPriority="60"/>
-    <w:lsdException w:name="Light List Accent 6" w:uiPriority="61"/>
-    <w:lsdException w:name="Light Grid Accent 6" w:uiPriority="62"/>
-    <w:lsdException w:name="Medium Shading 1 Accent 6" w:uiPriority="63"/>
-    <w:lsdException w:name="Medium Shading 2 Accent 6" w:uiPriority="64"/>
-    <w:lsdException w:name="Medium List 1 Accent 6" w:uiPriority="65"/>
-    <w:lsdException w:name="Medium List 2 Accent 6" w:uiPriority="66"/>
-    <w:lsdException w:name="Medium Grid 1 Accent 6" w:uiPriority="67"/>
-    <w:lsdException w:name="Medium Grid 2 Accent 6" w:uiPriority="68"/>
-    <w:lsdException w:name="Medium Grid 3 Accent 6" w:uiPriority="69"/>
-    <w:lsdException w:name="Dark List Accent 6" w:uiPriority="70"/>
-    <w:lsdException w:name="Colorful Shading Accent 6" w:uiPriority="71"/>
-    <w:lsdException w:name="Colorful List Accent 6" w:uiPriority="72"/>
-    <w:lsdException w:name="Colorful Grid Accent 6" w:uiPriority="73"/>
-    <w:lsdException w:name="Subtle Emphasis" w:uiPriority="19" w:qFormat="1"/>
-    <w:lsdException w:name="Intense Emphasis" w:uiPriority="21" w:qFormat="1"/>
-    <w:lsdException w:name="Subtle Reference" w:uiPriority="31" w:qFormat="1"/>
-    <w:lsdException w:name="Intense Reference" w:uiPriority="32" w:qFormat="1"/>
-    <w:lsdException w:name="Book Title" w:uiPriority="33" w:qFormat="1"/>
-    <w:lsdException w:name="Bibliography" w:semiHidden="1" w:uiPriority="37" w:unhideWhenUsed="1"/>
-    <w:lsdException w:name="TOC Heading" w:semiHidden="1" w:uiPriority="39" w:unhideWhenUsed="1" w:qFormat="1"/>
-    <w:lsdException w:name="Plain Table 1" w:uiPriority="41"/>
-    <w:lsdException w:name="Plain Table 2" w:uiPriority="42"/>
-    <w:lsdException w:name="Plain Table 3" w:uiPriority="43"/>
-    <w:lsdException w:name="Plain Table 4" w:uiPriority="44"/>
-    <w:lsdException w:name="Plain Table 5" w:uiPriority="45"/>
-    <w:lsdException w:name="Grid Table Light" w:uiPriority="40"/>
-    <w:lsdException w:name="Grid Table 1 Light" w:uiPriority="46"/>
-    <w:lsdException w:name="Grid Table 2" w:uiPriority="47"/>
-    <w:lsdException w:name="Grid Table 3" w:uiPriority="48"/>
-    <w:lsdException w:name="Grid Table 4" w:uiPriority="49"/>
-    <w:lsdException w:name="Grid Table 5 Dark" w:uiPriority="50"/>
-    <w:lsdException w:name="Grid Table 6 Colorful" w:uiPriority="51"/>
-    <w:lsdException w:name="Grid Table 7 Colorful" w:uiPriority="52"/>
-    <w:lsdException w:name="Grid Table 1 Light Accent 1" w:uiPriority="46"/>
-    <w:lsdException w:name="Grid Table 2 Accent 1" w:uiPriority="47"/>
-    <w:lsdException w:name="Grid Table 3 Accent 1" w:uiPriority="48"/>
-    <w:lsdException w:name="Grid Table 4 Accent 1" w:uiPriority="49"/>
-    <w:lsdException w:name="Grid Table 5 Dark Accent 1" w:uiPriority="50"/>
-    <w:lsdException w:name="Grid Table 6 Colorful Accent 1" w:uiPriority="51"/>
-    <w:lsdException w:name="Grid Table 7 Colorful Accent 1" w:uiPriority="52"/>
-    <w:lsdException w:name="Grid Table 1 Light Accent 2" w:uiPriority="46"/>
-    <w:lsdException w:name="Grid Table 2 Accent 2" w:uiPriority="47"/>
-    <w:lsdException w:name="Grid Table 3 Accent 2" w:uiPriority="48"/>
-    <w:lsdException w:name="Grid Table 4 Accent 2" w:uiPriority="49"/>
-    <w:lsdException w:name="Grid Table 5 Dark Accent 2" w:uiPriority="50"/>
-    <w:lsdException w:name="Grid Table 6 Colorful Accent 2" w:uiPriority="51"/>
-    <w:lsdException w:name="Grid Table 7 Colorful Accent 2" w:uiPriority="52"/>
-    <w:lsdException w:name="Grid Table 1 Light Accent 3" w:uiPriority="46"/>
-    <w:lsdException w:name="Grid Table 2 Accent 3" w:uiPriority="47"/>
-    <w:lsdException w:name="Grid Table 3 Accent 3" w:uiPriority="48"/>
-    <w:lsdException w:name="Grid Table 4 Accent 3" w:uiPriority="49"/>
-    <w:lsdException w:name="Grid Table 5 Dark Accent 3" w:uiPriority="50"/>
-    <w:lsdException w:name="Grid Table 6 Colorful Accent 3" w:uiPriority="51"/>
-    <w:lsdException w:name="Grid Table 7 Colorful Accent 3" w:uiPriority="52"/>
-    <w:lsdException w:name="Grid Table 1 Light Accent 4" w:uiPriority="46"/>
-    <w:lsdException w:name="Grid Table 2 Accent 4" w:uiPriority="47"/>
-    <w:lsdException w:name="Grid Table 3 Accent 4" w:uiPriority="48"/>
-    <w:lsdException w:name="Grid Table 4 Accent 4" w:uiPriority="49"/>
-    <w:lsdException w:name="Grid Table 5 Dark Accent 4" w:uiPriority="50"/>
-    <w:lsdException w:name="Grid Table 6 Colorful Accent 4" w:uiPriority="51"/>
-    <w:lsdException w:name="Grid Table 7 Colorful Accent 4" w:uiPriority="52"/>
-    <w:lsdException w:name="Grid Table 1 Light Accent 5" w:uiPriority="46"/>
-    <w:lsdException w:name="Grid Table 2 Accent 5" w:uiPriority="47"/>
-    <w:lsdException w:name="Grid Table 3 Accent 5" w:uiPriority="48"/>
-    <w:lsdException w:name="Grid Table 4 Accent 5" w:uiPriority="49"/>
-    <w:lsdException w:name="Grid Table 5 Dark Accent 5" w:uiPriority="50"/>
-    <w:lsdException w:name="Grid Table 6 Colorful Accent 5" w:uiPriority="51"/>
-    <w:lsdException w:name="Grid Table 7 Colorful Accent 5" w:uiPriority="52"/>
-    <w:lsdException w:name="Grid Table 1 Light Accent 6" w:uiPriority="46"/>
-    <w:lsdException w:name="Grid Table 2 Accent 6" w:uiPriority="47"/>
-    <w:lsdException w:name="Grid Table 3 Accent 6" w:uiPriority="48"/>
-    <w:lsdException w:name="Grid Table 4 Accent 6" w:uiPriority="49"/>
-    <w:lsdException w:name="Grid Table 5 Dark Accent 6" w:uiPriority="50"/>
-    <w:lsdException w:name="Grid Table 6 Colorful Accent 6" w:uiPriority="51"/>
-    <w:lsdException w:name="Grid Table 7 Colorful Accent 6" w:uiPriority="52"/>
-    <w:lsdException w:name="List Table 1 Light" w:uiPriority="46"/>
-    <w:lsdException w:name="List Table 2" w:uiPriority="47"/>
-    <w:lsdException w:name="List Table 3" w:uiPriority="48"/>
-    <w:lsdException w:name="List Table 4" w:uiPriority="49"/>
-    <w:lsdException w:name="List Table 5 Dark" w:uiPriority="50"/>
-    <w:lsdException w:name="List Table 6 Colorful" w:uiPriority="51"/>
-    <w:lsdException w:name="List Table 7 Colorful" w:uiPriority="52"/>
-    <w:lsdException w:name="List Table 1 Light Accent 1" w:uiPriority="46"/>
-    <w:lsdException w:name="List Table 2 Accent 1" w:uiPriority="47"/>
-    <w:lsdException w:name="List Table 3 Accent 1" w:uiPriority="48"/>
-    <w:lsdException w:name="List Table 4 Accent 1" w:uiPriority="49"/>
-    <w:lsdException w:name="List Table 5 Dark Accent 1" w:uiPriority="50"/>
-    <w:lsdException w:name="List Table 6 Colorful Accent 1" w:uiPriority="51"/>
-    <w:lsdException w:name="List Table 7 Colorful Accent 1" w:uiPriority="52"/>
-    <w:lsdException w:name="List Table 1 Light Accent 2" w:uiPriority="46"/>
-    <w:lsdException w:name="List Table 2 Accent 2" w:uiPriority="47"/>
-    <w:lsdException w:name="List Table 3 Accent 2" w:uiPriority="48"/>
-    <w:lsdException w:name="List Table 4 Accent 2" w:uiPriority="49"/>
-    <w:lsdException w:name="List Table 5 Dark Accent 2" w:uiPriority="50"/>
-    <w:lsdException w:name="List Table 6 Colorful Accent 2" w:uiPriority="51"/>
-    <w:lsdException w:name="List Table 7 Colorful Accent 2" w:uiPriority="52"/>
-    <w:lsdException w:name="List Table 1 Light Accent 3" w:uiPriority="46"/>
-    <w:lsdException w:name="List Table 2 Accent 3" w:uiPriority="47"/>
-    <w:lsdException w:name="List Table 3 Accent 3" w:uiPriority="48"/>
-    <w:lsdException w:name="List Table 4 Accent 3" w:uiPriority="49"/>
-    <w:lsdException w:name="List Table 5 Dark Accent 3" w:uiPriority="50"/>
-    <w:lsdException w:name="List Table 6 Colorful Accent 3" w:uiPriority="51"/>
-    <w:lsdException w:name="List Table 7 Colorful Accent 3" w:uiPriority="52"/>
-    <w:lsdException w:name="List Table 1 Light Accent 4" w:uiPriority="46"/>
-    <w:lsdException w:name="List Table 2 Accent 4" w:uiPriority="47"/>
-    <w:lsdException w:name="List Table 3 Accent 4" w:uiPriority="48"/>
-    <w:lsdException w:name="List Table 4 Accent 4" w:uiPriority="49"/>
-    <w:lsdException w:name="List Table 5 Dark Accent 4" w:uiPriority="50"/>
-    <w:lsdException w:name="List Table 6 Colorful Accent 4" w:uiPriority="51"/>
-    <w:lsdException w:name="List Table 7 Colorful Accent 4" w:uiPriority="52"/>
-    <w:lsdException w:name="List Table 1 Light Accent 5" w:uiPriority="46"/>
-    <w:lsdException w:name="List Table 2 Accent 5" w:uiPriority="47"/>
-    <w:lsdException w:name="List Table 3 Accent 5" w:uiPriority="48"/>
-    <w:lsdException w:name="List Table 4 Accent 5" w:uiPriority="49"/>
-    <w:lsdException w:name="List Table 5 Dark Accent 5" w:uiPriority="50"/>
-    <w:lsdException w:name="List Table 6 Colorful Accent 5" w:uiPriority="51"/>
-    <w:lsdException w:name="List Table 7 Colorful Accent 5" w:uiPriority="52"/>
-    <w:lsdException w:name="List Table 1 Light Accent 6" w:uiPriority="46"/>
-    <w:lsdException w:name="List Table 2 Accent 6" w:uiPriority="47"/>
-    <w:lsdException w:name="List Table 3 Accent 6" w:uiPriority="48"/>
-    <w:lsdException w:name="List Table 4 Accent 6" w:uiPriority="49"/>
-    <w:lsdException w:name="List Table 5 Dark Accent 6" w:uiPriority="50"/>
-    <w:lsdException w:name="List Table 6 Colorful Accent 6" w:uiPriority="51"/>
-    <w:lsdException w:name="List Table 7 Colorful Accent 6" w:uiPriority="52"/>
+  <w:latentStyles w:defLockedState="0" w:defUIPriority="99" w:defSemiHidden="1" w:defUnhideWhenUsed="1" w:defQFormat="0" w:count="267">
+    <w:lsdException w:name="Normal" w:semiHidden="0" w:uiPriority="0" w:unhideWhenUsed="0" w:qFormat="1"/>
+    <w:lsdException w:name="heading 1" w:semiHidden="0" w:uiPriority="9" w:unhideWhenUsed="0" w:qFormat="1"/>
+    <w:lsdException w:name="heading 2" w:uiPriority="9" w:qFormat="1"/>
+    <w:lsdException w:name="heading 3" w:uiPriority="9" w:qFormat="1"/>
+    <w:lsdException w:name="heading 4" w:uiPriority="9" w:qFormat="1"/>
+    <w:lsdException w:name="heading 5" w:uiPriority="9" w:qFormat="1"/>
+    <w:lsdException w:name="heading 6" w:uiPriority="9" w:qFormat="1"/>
+    <w:lsdException w:name="heading 7" w:uiPriority="9" w:qFormat="1"/>
+    <w:lsdException w:name="heading 8" w:uiPriority="9" w:qFormat="1"/>
+    <w:lsdException w:name="heading 9" w:uiPriority="9" w:qFormat="1"/>
+    <w:lsdException w:name="toc 1" w:uiPriority="39"/>
+    <w:lsdException w:name="toc 2" w:uiPriority="39"/>
+    <w:lsdException w:name="toc 3" w:uiPriority="39"/>
+    <w:lsdException w:name="toc 4" w:uiPriority="39"/>
+    <w:lsdException w:name="toc 5" w:uiPriority="39"/>
+    <w:lsdException w:name="toc 6" w:uiPriority="39"/>
+    <w:lsdException w:name="toc 7" w:uiPriority="39"/>
+    <w:lsdException w:name="toc 8" w:uiPriority="39"/>
+    <w:lsdException w:name="toc 9" w:uiPriority="39"/>
+    <w:lsdException w:name="caption" w:uiPriority="35" w:qFormat="1"/>
+    <w:lsdException w:name="Title" w:semiHidden="0" w:uiPriority="10" w:unhideWhenUsed="0" w:qFormat="1"/>
+    <w:lsdException w:name="Default Paragraph Font" w:uiPriority="1"/>
+    <w:lsdException w:name="Subtitle" w:semiHidden="0" w:uiPriority="11" w:unhideWhenUsed="0" w:qFormat="1"/>
+    <w:lsdException w:name="Strong" w:semiHidden="0" w:uiPriority="22" w:unhideWhenUsed="0" w:qFormat="1"/>
+    <w:lsdException w:name="Emphasis" w:semiHidden="0" w:uiPriority="20" w:unhideWhenUsed="0" w:qFormat="1"/>
+    <w:lsdException w:name="Table Grid" w:semiHidden="0" w:uiPriority="39" w:unhideWhenUsed="0"/>
+    <w:lsdException w:name="Placeholder Text" w:unhideWhenUsed="0"/>
+    <w:lsdException w:name="No Spacing" w:semiHidden="0" w:uiPriority="1" w:unhideWhenUsed="0" w:qFormat="1"/>
+    <w:lsdException w:name="Light Shading" w:semiHidden="0" w:uiPriority="60" w:unhideWhenUsed="0"/>
+    <w:lsdException w:name="Light List" w:semiHidden="0" w:uiPriority="61" w:unhideWhenUsed="0"/>
+    <w:lsdException w:name="Light Grid" w:semiHidden="0" w:uiPriority="62" w:unhideWhenUsed="0"/>
+    <w:lsdException w:name="Medium Shading 1" w:semiHidden="0" w:uiPriority="63" w:unhideWhenUsed="0"/>
+    <w:lsdException w:name="Medium Shading 2" w:semiHidden="0" w:uiPriority="64" w:unhideWhenUsed="0"/>
+    <w:lsdException w:name="Medium List 1" w:semiHidden="0" w:uiPriority="65" w:unhideWhenUsed="0"/>
+    <w:lsdException w:name="Medium List 2" w:semiHidden="0" w:uiPriority="66" w:unhideWhenUsed="0"/>
+    <w:lsdException w:name="Medium Grid 1" w:semiHidden="0" w:uiPriority="67" w:unhideWhenUsed="0"/>
+    <w:lsdException w:name="Medium Grid 2" w:semiHidden="0" w:uiPriority="68" w:unhideWhenUsed="0"/>
+    <w:lsdException w:name="Medium Grid 3" w:semiHidden="0" w:uiPriority="69" w:unhideWhenUsed="0"/>
+    <w:lsdException w:name="Dark List" w:semiHidden="0" w:uiPriority="70" w:unhideWhenUsed="0"/>
+    <w:lsdException w:name="Colorful Shading" w:semiHidden="0" w:uiPriority="71" w:unhideWhenUsed="0"/>
+    <w:lsdException w:name="Colorful List" w:semiHidden="0" w:uiPriority="72" w:unhideWhenUsed="0"/>
+    <w:lsdException w:name="Colorful Grid" w:semiHidden="0" w:uiPriority="73" w:unhideWhenUsed="0"/>
+    <w:lsdException w:name="Light Shading Accent 1" w:semiHidden="0" w:uiPriority="60" w:unhideWhenUsed="0"/>
+    <w:lsdException w:name="Light List Accent 1" w:semiHidden="0" w:uiPriority="61" w:unhideWhenUsed="0"/>
+    <w:lsdException w:name="Light Grid Accent 1" w:semiHidden="0" w:uiPriority="62" w:unhideWhenUsed="0"/>
+    <w:lsdException w:name="Medium Shading 1 Accent 1" w:semiHidden="0" w:uiPriority="63" w:unhideWhenUsed="0"/>
+    <w:lsdException w:name="Medium Shading 2 Accent 1" w:semiHidden="0" w:uiPriority="64" w:unhideWhenUsed="0"/>
+    <w:lsdException w:name="Medium List 1 Accent 1" w:semiHidden="0" w:uiPriority="65" w:unhideWhenUsed="0"/>
+    <w:lsdException w:name="Revision" w:unhideWhenUsed="0"/>
+    <w:lsdException w:name="List Paragraph" w:semiHidden="0" w:uiPriority="34" w:unhideWhenUsed="0" w:qFormat="1"/>
+    <w:lsdException w:name="Quote" w:semiHidden="0" w:uiPriority="29" w:unhideWhenUsed="0" w:qFormat="1"/>
+    <w:lsdException w:name="Intense Quote" w:semiHidden="0" w:uiPriority="30" w:unhideWhenUsed="0" w:qFormat="1"/>
+    <w:lsdException w:name="Medium List 2 Accent 1" w:semiHidden="0" w:uiPriority="66" w:unhideWhenUsed="0"/>
+    <w:lsdException w:name="Medium Grid 1 Accent 1" w:semiHidden="0" w:uiPriority="67" w:unhideWhenUsed="0"/>
+    <w:lsdException w:name="Medium Grid 2 Accent 1" w:semiHidden="0" w:uiPriority="68" w:unhideWhenUsed="0"/>
+    <w:lsdException w:name="Medium Grid 3 Accent 1" w:semiHidden="0" w:uiPriority="69" w:unhideWhenUsed="0"/>
+    <w:lsdException w:name="Dark List Accent 1" w:semiHidden="0" w:uiPriority="70" w:unhideWhenUsed="0"/>
+    <w:lsdException w:name="Colorful Shading Accent 1" w:semiHidden="0" w:uiPriority="71" w:unhideWhenUsed="0"/>
+    <w:lsdException w:name="Colorful List Accent 1" w:semiHidden="0" w:uiPriority="72" w:unhideWhenUsed="0"/>
+    <w:lsdException w:name="Colorful Grid Accent 1" w:semiHidden="0" w:uiPriority="73" w:unhideWhenUsed="0"/>
+    <w:lsdException w:name="Light Shading Accent 2" w:semiHidden="0" w:uiPriority="60" w:unhideWhenUsed="0"/>
+    <w:lsdException w:name="Light List Accent 2" w:semiHidden="0" w:uiPriority="61" w:unhideWhenUsed="0"/>
+    <w:lsdException w:name="Light Grid Accent 2" w:semiHidden="0" w:uiPriority="62" w:unhideWhenUsed="0"/>
+    <w:lsdException w:name="Medium Shading 1 Accent 2" w:semiHidden="0" w:uiPriority="63" w:unhideWhenUsed="0"/>
+    <w:lsdException w:name="Medium Shading 2 Accent 2" w:semiHidden="0" w:uiPriority="64" w:unhideWhenUsed="0"/>
+    <w:lsdException w:name="Medium List 1 Accent 2" w:semiHidden="0" w:uiPriority="65" w:unhideWhenUsed="0"/>
+    <w:lsdException w:name="Medium List 2 Accent 2" w:semiHidden="0" w:uiPriority="66" w:unhideWhenUsed="0"/>
+    <w:lsdException w:name="Medium Grid 1 Accent 2" w:semiHidden="0" w:uiPriority="67" w:unhideWhenUsed="0"/>
+    <w:lsdException w:name="Medium Grid 2 Accent 2" w:semiHidden="0" w:uiPriority="68" w:unhideWhenUsed="0"/>
+    <w:lsdException w:name="Medium Grid 3 Accent 2" w:semiHidden="0" w:uiPriority="69" w:unhideWhenUsed="0"/>
+    <w:lsdException w:name="Dark List Accent 2" w:semiHidden="0" w:uiPriority="70" w:unhideWhenUsed="0"/>
+    <w:lsdException w:name="Colorful Shading Accent 2" w:semiHidden="0" w:uiPriority="71" w:unhideWhenUsed="0"/>
+    <w:lsdException w:name="Colorful List Accent 2" w:semiHidden="0" w:uiPriority="72" w:unhideWhenUsed="0"/>
+    <w:lsdException w:name="Colorful Grid Accent 2" w:semiHidden="0" w:uiPriority="73" w:unhideWhenUsed="0"/>
+    <w:lsdException w:name="Light Shading Accent 3" w:semiHidden="0" w:uiPriority="60" w:unhideWhenUsed="0"/>
+    <w:lsdException w:name="Light List Accent 3" w:semiHidden="0" w:uiPriority="61" w:unhideWhenUsed="0"/>
+    <w:lsdException w:name="Light Grid Accent 3" w:semiHidden="0" w:uiPriority="62" w:unhideWhenUsed="0"/>
+    <w:lsdException w:name="Medium Shading 1 Accent 3" w:semiHidden="0" w:uiPriority="63" w:unhideWhenUsed="0"/>
+    <w:lsdException w:name="Medium Shading 2 Accent 3" w:semiHidden="0" w:uiPriority="64" w:unhideWhenUsed="0"/>
+    <w:lsdException w:name="Medium List 1 Accent 3" w:semiHidden="0" w:uiPriority="65" w:unhideWhenUsed="0"/>
+    <w:lsdException w:name="Medium List 2 Accent 3" w:semiHidden="0" w:uiPriority="66" w:unhideWhenUsed="0"/>
+    <w:lsdException w:name="Medium Grid 1 Accent 3" w:semiHidden="0" w:uiPriority="67" w:unhideWhenUsed="0"/>
+    <w:lsdException w:name="Medium Grid 2 Accent 3" w:semiHidden="0" w:uiPriority="68" w:unhideWhenUsed="0"/>
+    <w:lsdException w:name="Medium Grid 3 Accent 3" w:semiHidden="0" w:uiPriority="69" w:unhideWhenUsed="0"/>
+    <w:lsdException w:name="Dark List Accent 3" w:semiHidden="0" w:uiPriority="70" w:unhideWhenUsed="0"/>
+    <w:lsdException w:name="Colorful Shading Accent 3" w:semiHidden="0" w:uiPriority="71" w:unhideWhenUsed="0"/>
+    <w:lsdException w:name="Colorful List Accent 3" w:semiHidden="0" w:uiPriority="72" w:unhideWhenUsed="0"/>
+    <w:lsdException w:name="Colorful Grid Accent 3" w:semiHidden="0" w:uiPriority="73" w:unhideWhenUsed="0"/>
+    <w:lsdException w:name="Light Shading Accent 4" w:semiHidden="0" w:uiPriority="60" w:unhideWhenUsed="0"/>
+    <w:lsdException w:name="Light List Accent 4" w:semiHidden="0" w:uiPriority="61" w:unhideWhenUsed="0"/>
+    <w:lsdException w:name="Light Grid Accent 4" w:semiHidden="0" w:uiPriority="62" w:unhideWhenUsed="0"/>
+    <w:lsdException w:name="Medium Shading 1 Accent 4" w:semiHidden="0" w:uiPriority="63" w:unhideWhenUsed="0"/>
+    <w:lsdException w:name="Medium Shading 2 Accent 4" w:semiHidden="0" w:uiPriority="64" w:unhideWhenUsed="0"/>
+    <w:lsdException w:name="Medium List 1 Accent 4" w:semiHidden="0" w:uiPriority="65" w:unhideWhenUsed="0"/>
+    <w:lsdException w:name="Medium List 2 Accent 4" w:semiHidden="0" w:uiPriority="66" w:unhideWhenUsed="0"/>
+    <w:lsdException w:name="Medium Grid 1 Accent 4" w:semiHidden="0" w:uiPriority="67" w:unhideWhenUsed="0"/>
+    <w:lsdException w:name="Medium Grid 2 Accent 4" w:semiHidden="0" w:uiPriority="68" w:unhideWhenUsed="0"/>
+    <w:lsdException w:name="Medium Grid 3 Accent 4" w:semiHidden="0" w:uiPriority="69" w:unhideWhenUsed="0"/>
+    <w:lsdException w:name="Dark List Accent 4" w:semiHidden="0" w:uiPriority="70" w:unhideWhenUsed="0"/>
+    <w:lsdException w:name="Colorful Shading Accent 4" w:semiHidden="0" w:uiPriority="71" w:unhideWhenUsed="0"/>
+    <w:lsdException w:name="Colorful List Accent 4" w:semiHidden="0" w:uiPriority="72" w:unhideWhenUsed="0"/>
+    <w:lsdException w:name="Colorful Grid Accent 4" w:semiHidden="0" w:uiPriority="73" w:unhideWhenUsed="0"/>
+    <w:lsdException w:name="Light Shading Accent 5" w:semiHidden="0" w:uiPriority="60" w:unhideWhenUsed="0"/>
+    <w:lsdException w:name="Light List Accent 5" w:semiHidden="0" w:uiPriority="61" w:unhideWhenUsed="0"/>
+    <w:lsdException w:name="Light Grid Accent 5" w:semiHidden="0" w:uiPriority="62" w:unhideWhenUsed="0"/>
+    <w:lsdException w:name="Medium Shading 1 Accent 5" w:semiHidden="0" w:uiPriority="63" w:unhideWhenUsed="0"/>
+    <w:lsdException w:name="Medium Shading 2 Accent 5" w:semiHidden="0" w:uiPriority="64" w:unhideWhenUsed="0"/>
+    <w:lsdException w:name="Medium List 1 Accent 5" w:semiHidden="0" w:uiPriority="65" w:unhideWhenUsed="0"/>
+    <w:lsdException w:name="Medium List 2 Accent 5" w:semiHidden="0" w:uiPriority="66" w:unhideWhenUsed="0"/>
+    <w:lsdException w:name="Medium Grid 1 Accent 5" w:semiHidden="0" w:uiPriority="67" w:unhideWhenUsed="0"/>
+    <w:lsdException w:name="Medium Grid 2 Accent 5" w:semiHidden="0" w:uiPriority="68" w:unhideWhenUsed="0"/>
+    <w:lsdException w:name="Medium Grid 3 Accent 5" w:semiHidden="0" w:uiPriority="69" w:unhideWhenUsed="0"/>
+    <w:lsdException w:name="Dark List Accent 5" w:semiHidden="0" w:uiPriority="70" w:unhideWhenUsed="0"/>
+    <w:lsdException w:name="Colorful Shading Accent 5" w:semiHidden="0" w:uiPriority="71" w:unhideWhenUsed="0"/>
+    <w:lsdException w:name="Colorful List Accent 5" w:semiHidden="0" w:uiPriority="72" w:unhideWhenUsed="0"/>
+    <w:lsdException w:name="Colorful Grid Accent 5" w:semiHidden="0" w:uiPriority="73" w:unhideWhenUsed="0"/>
+    <w:lsdException w:name="Light Shading Accent 6" w:semiHidden="0" w:uiPriority="60" w:unhideWhenUsed="0"/>
+    <w:lsdException w:name="Light List Accent 6" w:semiHidden="0" w:uiPriority="61" w:unhideWhenUsed="0"/>
+    <w:lsdException w:name="Light Grid Accent 6" w:semiHidden="0" w:uiPriority="62" w:unhideWhenUsed="0"/>
+    <w:lsdException w:name="Medium Shading 1 Accent 6" w:semiHidden="0" w:uiPriority="63" w:unhideWhenUsed="0"/>
+    <w:lsdException w:name="Medium Shading 2 Accent 6" w:semiHidden="0" w:uiPriority="64" w:unhideWhenUsed="0"/>
+    <w:lsdException w:name="Medium List 1 Accent 6" w:semiHidden="0" w:uiPriority="65" w:unhideWhenUsed="0"/>
+    <w:lsdException w:name="Medium List 2 Accent 6" w:semiHidden="0" w:uiPriority="66" w:unhideWhenUsed="0"/>
+    <w:lsdException w:name="Medium Grid 1 Accent 6" w:semiHidden="0" w:uiPriority="67" w:unhideWhenUsed="0"/>
+    <w:lsdException w:name="Medium Grid 2 Accent 6" w:semiHidden="0" w:uiPriority="68" w:unhideWhenUsed="0"/>
+    <w:lsdException w:name="Medium Grid 3 Accent 6" w:semiHidden="0" w:uiPriority="69" w:unhideWhenUsed="0"/>
+    <w:lsdException w:name="Dark List Accent 6" w:semiHidden="0" w:uiPriority="70" w:unhideWhenUsed="0"/>
+    <w:lsdException w:name="Colorful Shading Accent 6" w:semiHidden="0" w:uiPriority="71" w:unhideWhenUsed="0"/>
+    <w:lsdException w:name="Colorful List Accent 6" w:semiHidden="0" w:uiPriority="72" w:unhideWhenUsed="0"/>
+    <w:lsdException w:name="Colorful Grid Accent 6" w:semiHidden="0" w:uiPriority="73" w:unhideWhenUsed="0"/>
+    <w:lsdException w:name="Subtle Emphasis" w:semiHidden="0" w:uiPriority="19" w:unhideWhenUsed="0" w:qFormat="1"/>
+    <w:lsdException w:name="Intense Emphasis" w:semiHidden="0" w:uiPriority="21" w:unhideWhenUsed="0" w:qFormat="1"/>
+    <w:lsdException w:name="Subtle Reference" w:semiHidden="0" w:uiPriority="31" w:unhideWhenUsed="0" w:qFormat="1"/>
+    <w:lsdException w:name="Intense Reference" w:semiHidden="0" w:uiPriority="32" w:unhideWhenUsed="0" w:qFormat="1"/>
+    <w:lsdException w:name="Book Title" w:semiHidden="0" w:uiPriority="33" w:unhideWhenUsed="0" w:qFormat="1"/>
+    <w:lsdException w:name="Bibliography" w:uiPriority="37"/>
+    <w:lsdException w:name="TOC Heading" w:uiPriority="39" w:qFormat="1"/>
   </w:latentStyles>
   <w:style w:type="paragraph" w:default="1" w:styleId="a">
     <w:name w:val="Normal"/>
     <w:qFormat/>
+    <w:rsid w:val="00E12667"/>
     <w:pPr>
       <w:widowControl w:val="0"/>
       <w:jc w:val="both"/>
@@ -3572,6 +2541,7 @@
     <w:uiPriority w:val="99"/>
     <w:semiHidden/>
     <w:unhideWhenUsed/>
+    <w:qFormat/>
     <w:tblPr>
       <w:tblInd w:w="0" w:type="dxa"/>
       <w:tblCellMar>
@@ -3623,6 +2593,75 @@
       <w:u w:val="single"/>
     </w:rPr>
   </w:style>
+  <w:style w:type="paragraph" w:styleId="a5">
+    <w:name w:val="header"/>
+    <w:basedOn w:val="a"/>
+    <w:link w:val="Char"/>
+    <w:uiPriority w:val="99"/>
+    <w:semiHidden/>
+    <w:unhideWhenUsed/>
+    <w:rsid w:val="00F377BF"/>
+    <w:pPr>
+      <w:pBdr>
+        <w:bottom w:val="single" w:sz="6" w:space="1" w:color="auto"/>
+      </w:pBdr>
+      <w:tabs>
+        <w:tab w:val="center" w:pos="4153"/>
+        <w:tab w:val="right" w:pos="8306"/>
+      </w:tabs>
+      <w:snapToGrid w:val="0"/>
+      <w:jc w:val="center"/>
+    </w:pPr>
+    <w:rPr>
+      <w:sz w:val="18"/>
+      <w:szCs w:val="18"/>
+    </w:rPr>
+  </w:style>
+  <w:style w:type="character" w:customStyle="1" w:styleId="Char">
+    <w:name w:val="页眉 Char"/>
+    <w:basedOn w:val="a0"/>
+    <w:link w:val="a5"/>
+    <w:uiPriority w:val="99"/>
+    <w:semiHidden/>
+    <w:rsid w:val="00F377BF"/>
+    <w:rPr>
+      <w:sz w:val="18"/>
+      <w:szCs w:val="18"/>
+    </w:rPr>
+  </w:style>
+  <w:style w:type="paragraph" w:styleId="a6">
+    <w:name w:val="footer"/>
+    <w:basedOn w:val="a"/>
+    <w:link w:val="Char0"/>
+    <w:uiPriority w:val="99"/>
+    <w:semiHidden/>
+    <w:unhideWhenUsed/>
+    <w:rsid w:val="00F377BF"/>
+    <w:pPr>
+      <w:tabs>
+        <w:tab w:val="center" w:pos="4153"/>
+        <w:tab w:val="right" w:pos="8306"/>
+      </w:tabs>
+      <w:snapToGrid w:val="0"/>
+      <w:jc w:val="left"/>
+    </w:pPr>
+    <w:rPr>
+      <w:sz w:val="18"/>
+      <w:szCs w:val="18"/>
+    </w:rPr>
+  </w:style>
+  <w:style w:type="character" w:customStyle="1" w:styleId="Char0">
+    <w:name w:val="页脚 Char"/>
+    <w:basedOn w:val="a0"/>
+    <w:link w:val="a6"/>
+    <w:uiPriority w:val="99"/>
+    <w:semiHidden/>
+    <w:rsid w:val="00F377BF"/>
+    <w:rPr>
+      <w:sz w:val="18"/>
+      <w:szCs w:val="18"/>
+    </w:rPr>
+  </w:style>
 </w:styles>
 </file>
 
@@ -3634,7 +2673,7 @@
         <a:sysClr val="windowText" lastClr="000000"/>
       </a:dk1>
       <a:lt1>
-        <a:sysClr val="window" lastClr="CCE8CF"/>
+        <a:sysClr val="window" lastClr="FFFFFF"/>
       </a:lt1>
       <a:dk2>
         <a:srgbClr val="44546A"/>
@@ -3669,7 +2708,7 @@
     </a:clrScheme>
     <a:fontScheme name="Office">
       <a:majorFont>
-        <a:latin typeface="等线 Light" panose="020F0302020204030204"/>
+        <a:latin typeface="等线 Light"/>
         <a:ea typeface=""/>
         <a:cs typeface=""/>
         <a:font script="Jpan" typeface="游ゴシック Light"/>
@@ -3704,7 +2743,7 @@
         <a:font script="Geor" typeface="Sylfaen"/>
       </a:majorFont>
       <a:minorFont>
-        <a:latin typeface="等线" panose="020F0502020204030204"/>
+        <a:latin typeface="等线"/>
         <a:ea typeface=""/>
         <a:cs typeface=""/>
         <a:font script="Jpan" typeface="游明朝"/>
@@ -3881,7 +2920,7 @@
   <a:extraClrSchemeLst/>
   <a:extLst>
     <a:ext uri="{05A4C25C-085E-4340-85A3-A5531E510DB2}">
-      <thm15:themeFamily xmlns:thm15="http://schemas.microsoft.com/office/thememl/2012/main" name="Office Theme" id="{62F939B6-93AF-4DB8-9C6B-D6C7DFDC589F}" vid="{4A3C46E8-61CC-4603-A589-7422A47A8E4A}"/>
+      <thm15:themeFamily xmlns:thm15="http://schemas.microsoft.com/office/thememl/2012/main" xmlns="" name="Office Theme" id="{62F939B6-93AF-4DB8-9C6B-D6C7DFDC589F}" vid="{4A3C46E8-61CC-4603-A589-7422A47A8E4A}"/>
     </a:ext>
   </a:extLst>
 </a:theme>

</xml_diff>